<commit_message>
Finally got it to successfullly deploy to Heroku
</commit_message>
<xml_diff>
--- a/CheckMateV2.docx
+++ b/CheckMateV2.docx
@@ -93,9 +93,9 @@
       <w:r>
         <w:t>: Getting the solution run in a docker container</w:t>
       </w:r>
-    </w:p>
-    <w:p/>
-    <w:p>
+      <w:r>
+        <w:br/>
+      </w:r>
       <w:r>
         <w:rPr>
           <w:b/>
@@ -104,6 +104,416 @@
         <w:t>Tip</w:t>
       </w:r>
       <w:r>
+        <w:t>: Deploying to Heroku (Got it to work)</w:t>
+      </w:r>
+      <w:r>
+        <w:br/>
+      </w:r>
+      <w:r>
+        <w:br/>
+      </w:r>
+      <w:hyperlink r:id="rId4" w:history="1">
+        <w:r>
+          <w:rPr>
+            <w:rStyle w:val="Hyperlink"/>
+          </w:rPr>
+          <w:t>https://shrouded-gorge-59241.herokuapp.com/#/</w:t>
+        </w:r>
+      </w:hyperlink>
+    </w:p>
+    <w:p/>
+    <w:p/>
+    <w:p>
+      <w:r>
+        <w:rPr>
+          <w:b/>
+          <w:bCs/>
+        </w:rPr>
+        <w:t>Tip</w:t>
+      </w:r>
+      <w:r>
+        <w:t>: Deploying to Heroku (Got it to work)</w:t>
+      </w:r>
+    </w:p>
+    <w:p>
+      <w:r>
+        <w:t>Deploying to Heroku is super easy!!!</w:t>
+      </w:r>
+      <w:r>
+        <w:br/>
+        <w:t>Most important step, do a build first to see where what your build location is:</w:t>
+      </w:r>
+      <w:r>
+        <w:br/>
+        <w:t>npm run build</w:t>
+      </w:r>
+    </w:p>
+    <w:p/>
+    <w:p>
+      <w:r>
+        <w:drawing>
+          <wp:inline distT="0" distB="0" distL="0" distR="0" wp14:anchorId="1948EC89" wp14:editId="1DA70350">
+            <wp:extent cx="5315692" cy="4067743"/>
+            <wp:effectExtent l="0" t="0" r="0" b="9525"/>
+            <wp:docPr id="24" name="Picture 24" descr="A screenshot of a computer&#10;&#10;Description automatically generated with medium confidence"/>
+            <wp:cNvGraphicFramePr>
+              <a:graphicFrameLocks xmlns:a="http://schemas.openxmlformats.org/drawingml/2006/main" noChangeAspect="1"/>
+            </wp:cNvGraphicFramePr>
+            <a:graphic xmlns:a="http://schemas.openxmlformats.org/drawingml/2006/main">
+              <a:graphicData uri="http://schemas.openxmlformats.org/drawingml/2006/picture">
+                <pic:pic xmlns:pic="http://schemas.openxmlformats.org/drawingml/2006/picture">
+                  <pic:nvPicPr>
+                    <pic:cNvPr id="24" name="Picture 24" descr="A screenshot of a computer&#10;&#10;Description automatically generated with medium confidence"/>
+                    <pic:cNvPicPr/>
+                  </pic:nvPicPr>
+                  <pic:blipFill>
+                    <a:blip r:embed="rId5"/>
+                    <a:stretch>
+                      <a:fillRect/>
+                    </a:stretch>
+                  </pic:blipFill>
+                  <pic:spPr>
+                    <a:xfrm>
+                      <a:off x="0" y="0"/>
+                      <a:ext cx="5315692" cy="4067743"/>
+                    </a:xfrm>
+                    <a:prstGeom prst="rect">
+                      <a:avLst/>
+                    </a:prstGeom>
+                  </pic:spPr>
+                </pic:pic>
+              </a:graphicData>
+            </a:graphic>
+          </wp:inline>
+        </w:drawing>
+      </w:r>
+    </w:p>
+    <w:p>
+      <w:r>
+        <w:lastRenderedPageBreak/>
+        <w:t xml:space="preserve">This determines lines 48 and 51 below </w:t>
+      </w:r>
+      <w:r>
+        <w:br/>
+        <w:t xml:space="preserve">I made this mistake before, the /dist folder is when you are building a VUEJS app, like my assetmgmt2022 </w:t>
+      </w:r>
+      <w:r>
+        <w:rPr>
+          <w:b/>
+          <w:bCs/>
+        </w:rPr>
+        <w:t>creates VERY IMPORTANT !!!!!!!</w:t>
+      </w:r>
+    </w:p>
+    <w:p>
+      <w:r>
+        <w:drawing>
+          <wp:inline distT="0" distB="0" distL="0" distR="0" wp14:anchorId="5111607B" wp14:editId="59F0723C">
+            <wp:extent cx="5943600" cy="2799080"/>
+            <wp:effectExtent l="0" t="0" r="0" b="1270"/>
+            <wp:docPr id="23" name="Picture 23" descr="Text&#10;&#10;Description automatically generated"/>
+            <wp:cNvGraphicFramePr>
+              <a:graphicFrameLocks xmlns:a="http://schemas.openxmlformats.org/drawingml/2006/main" noChangeAspect="1"/>
+            </wp:cNvGraphicFramePr>
+            <a:graphic xmlns:a="http://schemas.openxmlformats.org/drawingml/2006/main">
+              <a:graphicData uri="http://schemas.openxmlformats.org/drawingml/2006/picture">
+                <pic:pic xmlns:pic="http://schemas.openxmlformats.org/drawingml/2006/picture">
+                  <pic:nvPicPr>
+                    <pic:cNvPr id="23" name="Picture 23" descr="Text&#10;&#10;Description automatically generated"/>
+                    <pic:cNvPicPr/>
+                  </pic:nvPicPr>
+                  <pic:blipFill>
+                    <a:blip r:embed="rId6"/>
+                    <a:stretch>
+                      <a:fillRect/>
+                    </a:stretch>
+                  </pic:blipFill>
+                  <pic:spPr>
+                    <a:xfrm>
+                      <a:off x="0" y="0"/>
+                      <a:ext cx="5943600" cy="2799080"/>
+                    </a:xfrm>
+                    <a:prstGeom prst="rect">
+                      <a:avLst/>
+                    </a:prstGeom>
+                  </pic:spPr>
+                </pic:pic>
+              </a:graphicData>
+            </a:graphic>
+          </wp:inline>
+        </w:drawing>
+      </w:r>
+    </w:p>
+    <w:p>
+      <w:r>
+        <w:t>Next you do:</w:t>
+      </w:r>
+      <w:r>
+        <w:br/>
+        <w:t>Heroku login</w:t>
+      </w:r>
+      <w:r>
+        <w:br/>
+        <w:t>Heroku create</w:t>
+      </w:r>
+      <w:r>
+        <w:br/>
+      </w:r>
+      <w:r>
+        <w:br/>
+        <w:t>It creates a repo</w:t>
+      </w:r>
+      <w:r>
+        <w:br/>
+        <w:t>Go to deploy on the dashboard</w:t>
+      </w:r>
+      <w:r>
+        <w:br/>
+      </w:r>
+      <w:r>
+        <w:drawing>
+          <wp:inline distT="0" distB="0" distL="0" distR="0" wp14:anchorId="0CA5448E" wp14:editId="6DD5AE44">
+            <wp:extent cx="5943600" cy="3524885"/>
+            <wp:effectExtent l="0" t="0" r="0" b="0"/>
+            <wp:docPr id="26" name="Picture 26" descr="Graphical user interface, application, Teams&#10;&#10;Description automatically generated"/>
+            <wp:cNvGraphicFramePr>
+              <a:graphicFrameLocks xmlns:a="http://schemas.openxmlformats.org/drawingml/2006/main" noChangeAspect="1"/>
+            </wp:cNvGraphicFramePr>
+            <a:graphic xmlns:a="http://schemas.openxmlformats.org/drawingml/2006/main">
+              <a:graphicData uri="http://schemas.openxmlformats.org/drawingml/2006/picture">
+                <pic:pic xmlns:pic="http://schemas.openxmlformats.org/drawingml/2006/picture">
+                  <pic:nvPicPr>
+                    <pic:cNvPr id="26" name="Picture 26" descr="Graphical user interface, application, Teams&#10;&#10;Description automatically generated"/>
+                    <pic:cNvPicPr/>
+                  </pic:nvPicPr>
+                  <pic:blipFill>
+                    <a:blip r:embed="rId7"/>
+                    <a:stretch>
+                      <a:fillRect/>
+                    </a:stretch>
+                  </pic:blipFill>
+                  <pic:spPr>
+                    <a:xfrm>
+                      <a:off x="0" y="0"/>
+                      <a:ext cx="5943600" cy="3524885"/>
+                    </a:xfrm>
+                    <a:prstGeom prst="rect">
+                      <a:avLst/>
+                    </a:prstGeom>
+                  </pic:spPr>
+                </pic:pic>
+              </a:graphicData>
+            </a:graphic>
+          </wp:inline>
+        </w:drawing>
+      </w:r>
+      <w:r>
+        <w:br/>
+      </w:r>
+      <w:r>
+        <w:lastRenderedPageBreak/>
+        <w:t>Follow the instructions, do a</w:t>
+      </w:r>
+      <w:r>
+        <w:br/>
+      </w:r>
+      <w:r>
+        <w:t>heroku git:remote -a shrouded-gorge-59241</w:t>
+      </w:r>
+      <w:r>
+        <w:br/>
+      </w:r>
+    </w:p>
+    <w:p>
+      <w:r>
+        <w:br/>
+      </w:r>
+      <w:r>
+        <w:drawing>
+          <wp:inline distT="0" distB="0" distL="0" distR="0" wp14:anchorId="40C5CCD1" wp14:editId="74499F5D">
+            <wp:extent cx="5943600" cy="681990"/>
+            <wp:effectExtent l="0" t="0" r="0" b="3810"/>
+            <wp:docPr id="25" name="Picture 25" descr="Text&#10;&#10;Description automatically generated"/>
+            <wp:cNvGraphicFramePr>
+              <a:graphicFrameLocks xmlns:a="http://schemas.openxmlformats.org/drawingml/2006/main" noChangeAspect="1"/>
+            </wp:cNvGraphicFramePr>
+            <a:graphic xmlns:a="http://schemas.openxmlformats.org/drawingml/2006/main">
+              <a:graphicData uri="http://schemas.openxmlformats.org/drawingml/2006/picture">
+                <pic:pic xmlns:pic="http://schemas.openxmlformats.org/drawingml/2006/picture">
+                  <pic:nvPicPr>
+                    <pic:cNvPr id="25" name="Picture 25" descr="Text&#10;&#10;Description automatically generated"/>
+                    <pic:cNvPicPr/>
+                  </pic:nvPicPr>
+                  <pic:blipFill>
+                    <a:blip r:embed="rId8"/>
+                    <a:stretch>
+                      <a:fillRect/>
+                    </a:stretch>
+                  </pic:blipFill>
+                  <pic:spPr>
+                    <a:xfrm>
+                      <a:off x="0" y="0"/>
+                      <a:ext cx="5943600" cy="681990"/>
+                    </a:xfrm>
+                    <a:prstGeom prst="rect">
+                      <a:avLst/>
+                    </a:prstGeom>
+                  </pic:spPr>
+                </pic:pic>
+              </a:graphicData>
+            </a:graphic>
+          </wp:inline>
+        </w:drawing>
+      </w:r>
+    </w:p>
+    <w:p/>
+    <w:p>
+      <w:r>
+        <w:rPr>
+          <w:b/>
+          <w:bCs/>
+        </w:rPr>
+        <w:t>Then do a</w:t>
+      </w:r>
+      <w:r>
+        <w:t xml:space="preserve"> </w:t>
+      </w:r>
+      <w:r>
+        <w:br/>
+        <w:t>git add .</w:t>
+      </w:r>
+    </w:p>
+    <w:p>
+      <w:r>
+        <w:t>git commit -am "make it better"</w:t>
+      </w:r>
+    </w:p>
+    <w:p>
+      <w:r>
+        <w:t>git push heroku master</w:t>
+      </w:r>
+    </w:p>
+    <w:p>
+      <w:r>
+        <w:t>And there you go</w:t>
+      </w:r>
+      <w:r>
+        <w:br/>
+      </w:r>
+      <w:r>
+        <w:drawing>
+          <wp:inline distT="0" distB="0" distL="0" distR="0" wp14:anchorId="1535F576" wp14:editId="101CD671">
+            <wp:extent cx="5943600" cy="2795270"/>
+            <wp:effectExtent l="0" t="0" r="0" b="5080"/>
+            <wp:docPr id="27" name="Picture 27" descr="Graphical user interface, text, website&#10;&#10;Description automatically generated"/>
+            <wp:cNvGraphicFramePr>
+              <a:graphicFrameLocks xmlns:a="http://schemas.openxmlformats.org/drawingml/2006/main" noChangeAspect="1"/>
+            </wp:cNvGraphicFramePr>
+            <a:graphic xmlns:a="http://schemas.openxmlformats.org/drawingml/2006/main">
+              <a:graphicData uri="http://schemas.openxmlformats.org/drawingml/2006/picture">
+                <pic:pic xmlns:pic="http://schemas.openxmlformats.org/drawingml/2006/picture">
+                  <pic:nvPicPr>
+                    <pic:cNvPr id="27" name="Picture 27" descr="Graphical user interface, text, website&#10;&#10;Description automatically generated"/>
+                    <pic:cNvPicPr/>
+                  </pic:nvPicPr>
+                  <pic:blipFill>
+                    <a:blip r:embed="rId9"/>
+                    <a:stretch>
+                      <a:fillRect/>
+                    </a:stretch>
+                  </pic:blipFill>
+                  <pic:spPr>
+                    <a:xfrm>
+                      <a:off x="0" y="0"/>
+                      <a:ext cx="5943600" cy="2795270"/>
+                    </a:xfrm>
+                    <a:prstGeom prst="rect">
+                      <a:avLst/>
+                    </a:prstGeom>
+                  </pic:spPr>
+                </pic:pic>
+              </a:graphicData>
+            </a:graphic>
+          </wp:inline>
+        </w:drawing>
+      </w:r>
+      <w:r>
+        <w:br/>
+      </w:r>
+      <w:r>
+        <w:br/>
+      </w:r>
+      <w:r>
+        <w:t>https://shrouded-gorge-59241.herokuapp.com/#/</w:t>
+      </w:r>
+      <w:r>
+        <w:br/>
+      </w:r>
+      <w:r>
+        <w:t>Ahd it WORKS!!!!!</w:t>
+      </w:r>
+      <w:r>
+        <w:br/>
+        <w:t>It took time for the service to start (I hit the endpoint to quick)</w:t>
+      </w:r>
+      <w:r>
+        <w:br/>
+      </w:r>
+      <w:r>
+        <w:lastRenderedPageBreak/>
+        <w:drawing>
+          <wp:inline distT="0" distB="0" distL="0" distR="0" wp14:anchorId="5DA41118" wp14:editId="5C2A6040">
+            <wp:extent cx="5943600" cy="2889885"/>
+            <wp:effectExtent l="0" t="0" r="0" b="5715"/>
+            <wp:docPr id="28" name="Picture 28" descr="A screenshot of a computer&#10;&#10;Description automatically generated"/>
+            <wp:cNvGraphicFramePr>
+              <a:graphicFrameLocks xmlns:a="http://schemas.openxmlformats.org/drawingml/2006/main" noChangeAspect="1"/>
+            </wp:cNvGraphicFramePr>
+            <a:graphic xmlns:a="http://schemas.openxmlformats.org/drawingml/2006/main">
+              <a:graphicData uri="http://schemas.openxmlformats.org/drawingml/2006/picture">
+                <pic:pic xmlns:pic="http://schemas.openxmlformats.org/drawingml/2006/picture">
+                  <pic:nvPicPr>
+                    <pic:cNvPr id="28" name="Picture 28" descr="A screenshot of a computer&#10;&#10;Description automatically generated"/>
+                    <pic:cNvPicPr/>
+                  </pic:nvPicPr>
+                  <pic:blipFill>
+                    <a:blip r:embed="rId10"/>
+                    <a:stretch>
+                      <a:fillRect/>
+                    </a:stretch>
+                  </pic:blipFill>
+                  <pic:spPr>
+                    <a:xfrm>
+                      <a:off x="0" y="0"/>
+                      <a:ext cx="5943600" cy="2889885"/>
+                    </a:xfrm>
+                    <a:prstGeom prst="rect">
+                      <a:avLst/>
+                    </a:prstGeom>
+                  </pic:spPr>
+                </pic:pic>
+              </a:graphicData>
+            </a:graphic>
+          </wp:inline>
+        </w:drawing>
+      </w:r>
+      <w:r>
+        <w:br/>
+      </w:r>
+      <w:r>
+        <w:br/>
+      </w:r>
+    </w:p>
+    <w:p/>
+    <w:p>
+      <w:r>
+        <w:rPr>
+          <w:b/>
+          <w:bCs/>
+        </w:rPr>
+        <w:t>Tip</w:t>
+      </w:r>
+      <w:r>
         <w:t>: Getting the solution run in a docker container</w:t>
       </w:r>
       <w:r>
@@ -115,6 +525,7 @@
         <w:rPr>
           <w:noProof/>
         </w:rPr>
+        <w:lastRenderedPageBreak/>
         <w:drawing>
           <wp:inline distT="0" distB="0" distL="0" distR="0" wp14:anchorId="083D5EF7" wp14:editId="6D344DFC">
             <wp:extent cx="5943600" cy="5270500"/>
@@ -131,7 +542,7 @@
                     <pic:cNvPicPr/>
                   </pic:nvPicPr>
                   <pic:blipFill>
-                    <a:blip r:embed="rId4"/>
+                    <a:blip r:embed="rId11"/>
                     <a:stretch>
                       <a:fillRect/>
                     </a:stretch>
@@ -160,49 +571,47 @@
       </w:r>
       <w:r>
         <w:br/>
-      </w:r>
-      <w:r>
+        <w:t>3000 is for the client app</w:t>
+      </w:r>
+      <w:r>
+        <w:br/>
+        <w:t>5500 is for the NodeJS app</w:t>
+      </w:r>
+      <w:r>
+        <w:br/>
+      </w:r>
+      <w:r>
+        <w:br/>
+        <w:t>Line 16 is copying the client folder’s contents</w:t>
+      </w:r>
+      <w:r>
+        <w:br/>
+      </w:r>
+      <w:r>
+        <w:br/>
+        <w:t>line 30 ad 31 runs the install and build of the react app</w:t>
+      </w:r>
+      <w:r>
+        <w:br/>
+      </w:r>
+      <w:r>
+        <w:br/>
+        <w:t>line 36 runs your custom command –  (npm run dev)</w:t>
+      </w:r>
+      <w:r>
+        <w:br/>
+      </w:r>
+      <w:r>
+        <w:br/>
+        <w:t>To run the image</w:t>
+      </w:r>
+    </w:p>
+    <w:p>
+      <w:r>
+        <w:rPr>
+          <w:noProof/>
+        </w:rPr>
         <w:lastRenderedPageBreak/>
-        <w:t>3000 is for the client app</w:t>
-      </w:r>
-      <w:r>
-        <w:br/>
-        <w:t>5500 is for the NodeJS app</w:t>
-      </w:r>
-      <w:r>
-        <w:br/>
-      </w:r>
-      <w:r>
-        <w:br/>
-        <w:t>Line 16 is copying the client folder’s contents</w:t>
-      </w:r>
-      <w:r>
-        <w:br/>
-      </w:r>
-      <w:r>
-        <w:br/>
-        <w:t>line 30 ad 31 runs the install and build of the react app</w:t>
-      </w:r>
-      <w:r>
-        <w:br/>
-      </w:r>
-      <w:r>
-        <w:br/>
-        <w:t>line 36 runs your custom command –  (npm run dev)</w:t>
-      </w:r>
-      <w:r>
-        <w:br/>
-      </w:r>
-      <w:r>
-        <w:br/>
-        <w:t>To run the image</w:t>
-      </w:r>
-    </w:p>
-    <w:p>
-      <w:r>
-        <w:rPr>
-          <w:noProof/>
-        </w:rPr>
         <w:drawing>
           <wp:inline distT="0" distB="0" distL="0" distR="0" wp14:anchorId="29DEF8ED" wp14:editId="16727834">
             <wp:extent cx="5943600" cy="1711325"/>
@@ -219,7 +628,7 @@
                     <pic:cNvPicPr/>
                   </pic:nvPicPr>
                   <pic:blipFill>
-                    <a:blip r:embed="rId5"/>
+                    <a:blip r:embed="rId12"/>
                     <a:stretch>
                       <a:fillRect/>
                     </a:stretch>
@@ -278,7 +687,7 @@
                     <pic:cNvPicPr/>
                   </pic:nvPicPr>
                   <pic:blipFill>
-                    <a:blip r:embed="rId6"/>
+                    <a:blip r:embed="rId13"/>
                     <a:stretch>
                       <a:fillRect/>
                     </a:stretch>
@@ -331,6 +740,7 @@
         <w:rPr>
           <w:noProof/>
         </w:rPr>
+        <w:lastRenderedPageBreak/>
         <w:drawing>
           <wp:inline distT="0" distB="0" distL="0" distR="0" wp14:anchorId="532CCF72" wp14:editId="3E1BDCD8">
             <wp:extent cx="5943600" cy="3545840"/>
@@ -347,7 +757,7 @@
                     <pic:cNvPicPr/>
                   </pic:nvPicPr>
                   <pic:blipFill>
-                    <a:blip r:embed="rId7"/>
+                    <a:blip r:embed="rId14"/>
                     <a:stretch>
                       <a:fillRect/>
                     </a:stretch>
@@ -558,7 +968,7 @@
                     <pic:cNvPicPr/>
                   </pic:nvPicPr>
                   <pic:blipFill>
-                    <a:blip r:embed="rId8"/>
+                    <a:blip r:embed="rId15"/>
                     <a:stretch>
                       <a:fillRect/>
                     </a:stretch>
@@ -600,7 +1010,7 @@
                     <pic:cNvPicPr/>
                   </pic:nvPicPr>
                   <pic:blipFill>
-                    <a:blip r:embed="rId9"/>
+                    <a:blip r:embed="rId16"/>
                     <a:stretch>
                       <a:fillRect/>
                     </a:stretch>
@@ -650,7 +1060,7 @@
                     <pic:cNvPicPr/>
                   </pic:nvPicPr>
                   <pic:blipFill>
-                    <a:blip r:embed="rId10"/>
+                    <a:blip r:embed="rId17"/>
                     <a:stretch>
                       <a:fillRect/>
                     </a:stretch>
@@ -701,7 +1111,7 @@
                     <pic:cNvPicPr/>
                   </pic:nvPicPr>
                   <pic:blipFill>
-                    <a:blip r:embed="rId11"/>
+                    <a:blip r:embed="rId18"/>
                     <a:stretch>
                       <a:fillRect/>
                     </a:stretch>
@@ -770,7 +1180,7 @@
                     <pic:cNvPicPr/>
                   </pic:nvPicPr>
                   <pic:blipFill>
-                    <a:blip r:embed="rId12"/>
+                    <a:blip r:embed="rId19"/>
                     <a:stretch>
                       <a:fillRect/>
                     </a:stretch>
@@ -841,7 +1251,7 @@
                     <pic:cNvPicPr/>
                   </pic:nvPicPr>
                   <pic:blipFill>
-                    <a:blip r:embed="rId13"/>
+                    <a:blip r:embed="rId20"/>
                     <a:stretch>
                       <a:fillRect/>
                     </a:stretch>
@@ -965,7 +1375,7 @@
                     <pic:cNvPicPr/>
                   </pic:nvPicPr>
                   <pic:blipFill>
-                    <a:blip r:embed="rId14"/>
+                    <a:blip r:embed="rId21"/>
                     <a:stretch>
                       <a:fillRect/>
                     </a:stretch>
@@ -1027,7 +1437,7 @@
                     <pic:cNvPicPr/>
                   </pic:nvPicPr>
                   <pic:blipFill>
-                    <a:blip r:embed="rId15"/>
+                    <a:blip r:embed="rId22"/>
                     <a:stretch>
                       <a:fillRect/>
                     </a:stretch>
@@ -1113,7 +1523,7 @@
                     <pic:cNvPicPr/>
                   </pic:nvPicPr>
                   <pic:blipFill>
-                    <a:blip r:embed="rId16"/>
+                    <a:blip r:embed="rId23"/>
                     <a:stretch>
                       <a:fillRect/>
                     </a:stretch>
@@ -1153,7 +1563,7 @@
       <w:r>
         <w:br/>
       </w:r>
-      <w:hyperlink r:id="rId17" w:history="1">
+      <w:hyperlink r:id="rId24" w:history="1">
         <w:r>
           <w:rPr>
             <w:rStyle w:val="Hyperlink"/>
@@ -1210,7 +1620,7 @@
                     <pic:cNvPicPr/>
                   </pic:nvPicPr>
                   <pic:blipFill>
-                    <a:blip r:embed="rId18"/>
+                    <a:blip r:embed="rId25"/>
                     <a:stretch>
                       <a:fillRect/>
                     </a:stretch>
@@ -1288,7 +1698,7 @@
       <w:r>
         <w:t xml:space="preserve">npm install react-router-dom@5.2.0 </w:t>
       </w:r>
-      <w:hyperlink r:id="rId19" w:history="1">
+      <w:hyperlink r:id="rId26" w:history="1">
         <w:r>
           <w:rPr>
             <w:rStyle w:val="Hyperlink"/>
@@ -1329,7 +1739,7 @@
                     <pic:cNvPicPr/>
                   </pic:nvPicPr>
                   <pic:blipFill>
-                    <a:blip r:embed="rId20"/>
+                    <a:blip r:embed="rId27"/>
                     <a:stretch>
                       <a:fillRect/>
                     </a:stretch>
@@ -1376,7 +1786,7 @@
                     <pic:cNvPicPr/>
                   </pic:nvPicPr>
                   <pic:blipFill>
-                    <a:blip r:embed="rId21"/>
+                    <a:blip r:embed="rId28"/>
                     <a:stretch>
                       <a:fillRect/>
                     </a:stretch>
@@ -1465,7 +1875,7 @@
                     <pic:cNvPicPr/>
                   </pic:nvPicPr>
                   <pic:blipFill>
-                    <a:blip r:embed="rId22"/>
+                    <a:blip r:embed="rId29"/>
                     <a:stretch>
                       <a:fillRect/>
                     </a:stretch>
@@ -1537,7 +1947,7 @@
                     <pic:cNvPicPr/>
                   </pic:nvPicPr>
                   <pic:blipFill>
-                    <a:blip r:embed="rId23"/>
+                    <a:blip r:embed="rId30"/>
                     <a:stretch>
                       <a:fillRect/>
                     </a:stretch>
@@ -1587,7 +1997,7 @@
                     <pic:cNvPicPr/>
                   </pic:nvPicPr>
                   <pic:blipFill>
-                    <a:blip r:embed="rId24"/>
+                    <a:blip r:embed="rId31"/>
                     <a:stretch>
                       <a:fillRect/>
                     </a:stretch>
@@ -1638,7 +2048,7 @@
                     <pic:cNvPicPr/>
                   </pic:nvPicPr>
                   <pic:blipFill>
-                    <a:blip r:embed="rId25"/>
+                    <a:blip r:embed="rId32"/>
                     <a:stretch>
                       <a:fillRect/>
                     </a:stretch>
@@ -1685,123 +2095,6 @@
       </w:r>
       <w:r>
         <w:br/>
-        <w:t>It built and I placed it out on Heroku</w:t>
-      </w:r>
-      <w:r>
-        <w:br/>
-      </w:r>
-      <w:r>
-        <w:rPr>
-          <w:noProof/>
-        </w:rPr>
-        <w:lastRenderedPageBreak/>
-        <w:drawing>
-          <wp:inline distT="0" distB="0" distL="0" distR="0" wp14:anchorId="62079592" wp14:editId="00F7A1B1">
-            <wp:extent cx="5943600" cy="3477895"/>
-            <wp:effectExtent l="0" t="0" r="0" b="8255"/>
-            <wp:docPr id="8" name="Picture 8" descr="Text&#10;&#10;Description automatically generated"/>
-            <wp:cNvGraphicFramePr>
-              <a:graphicFrameLocks xmlns:a="http://schemas.openxmlformats.org/drawingml/2006/main" noChangeAspect="1"/>
-            </wp:cNvGraphicFramePr>
-            <a:graphic xmlns:a="http://schemas.openxmlformats.org/drawingml/2006/main">
-              <a:graphicData uri="http://schemas.openxmlformats.org/drawingml/2006/picture">
-                <pic:pic xmlns:pic="http://schemas.openxmlformats.org/drawingml/2006/picture">
-                  <pic:nvPicPr>
-                    <pic:cNvPr id="8" name="Picture 8" descr="Text&#10;&#10;Description automatically generated"/>
-                    <pic:cNvPicPr/>
-                  </pic:nvPicPr>
-                  <pic:blipFill>
-                    <a:blip r:embed="rId26"/>
-                    <a:stretch>
-                      <a:fillRect/>
-                    </a:stretch>
-                  </pic:blipFill>
-                  <pic:spPr>
-                    <a:xfrm>
-                      <a:off x="0" y="0"/>
-                      <a:ext cx="5943600" cy="3477895"/>
-                    </a:xfrm>
-                    <a:prstGeom prst="rect">
-                      <a:avLst/>
-                    </a:prstGeom>
-                  </pic:spPr>
-                </pic:pic>
-              </a:graphicData>
-            </a:graphic>
-          </wp:inline>
-        </w:drawing>
-      </w:r>
-      <w:r>
-        <w:br/>
-      </w:r>
-      <w:r>
-        <w:br/>
-      </w:r>
-      <w:r>
-        <w:t>But it says not found:</w:t>
-      </w:r>
-      <w:r>
-        <w:br/>
-      </w:r>
-      <w:r>
-        <w:rPr>
-          <w:noProof/>
-        </w:rPr>
-        <w:drawing>
-          <wp:inline distT="0" distB="0" distL="0" distR="0" wp14:anchorId="3FA321E6" wp14:editId="70584F4A">
-            <wp:extent cx="5582429" cy="1895740"/>
-            <wp:effectExtent l="0" t="0" r="0" b="9525"/>
-            <wp:docPr id="9" name="Picture 9" descr="Graphical user interface, text, application&#10;&#10;Description automatically generated"/>
-            <wp:cNvGraphicFramePr>
-              <a:graphicFrameLocks xmlns:a="http://schemas.openxmlformats.org/drawingml/2006/main" noChangeAspect="1"/>
-            </wp:cNvGraphicFramePr>
-            <a:graphic xmlns:a="http://schemas.openxmlformats.org/drawingml/2006/main">
-              <a:graphicData uri="http://schemas.openxmlformats.org/drawingml/2006/picture">
-                <pic:pic xmlns:pic="http://schemas.openxmlformats.org/drawingml/2006/picture">
-                  <pic:nvPicPr>
-                    <pic:cNvPr id="9" name="Picture 9" descr="Graphical user interface, text, application&#10;&#10;Description automatically generated"/>
-                    <pic:cNvPicPr/>
-                  </pic:nvPicPr>
-                  <pic:blipFill>
-                    <a:blip r:embed="rId27"/>
-                    <a:stretch>
-                      <a:fillRect/>
-                    </a:stretch>
-                  </pic:blipFill>
-                  <pic:spPr>
-                    <a:xfrm>
-                      <a:off x="0" y="0"/>
-                      <a:ext cx="5582429" cy="1895740"/>
-                    </a:xfrm>
-                    <a:prstGeom prst="rect">
-                      <a:avLst/>
-                    </a:prstGeom>
-                  </pic:spPr>
-                </pic:pic>
-              </a:graphicData>
-            </a:graphic>
-          </wp:inline>
-        </w:drawing>
-      </w:r>
-      <w:r>
-        <w:br/>
-      </w:r>
-      <w:r>
-        <w:br/>
-      </w:r>
-      <w:r>
-        <w:t>How long it takes me to copy over a screen:</w:t>
-      </w:r>
-      <w:r>
-        <w:br/>
-        <w:t xml:space="preserve">Starting one at </w:t>
-      </w:r>
-      <w:r>
-        <w:t>8:20 – 8:24 (Took four minutes)</w:t>
-      </w:r>
-      <w:r>
-        <w:br/>
-        <w:t>Finished all other screens at 8:40 – lightning fast</w:t>
       </w:r>
     </w:p>
     <w:p/>

</xml_diff>

<commit_message>
make it better - finally
</commit_message>
<xml_diff>
--- a/CheckMateV2.docx
+++ b/CheckMateV2.docx
@@ -112,7 +112,7 @@
       <w:r>
         <w:br/>
       </w:r>
-      <w:hyperlink r:id="rId4" w:history="1">
+      <w:hyperlink r:id="rId4" w:anchor="/" w:history="1">
         <w:r>
           <w:rPr>
             <w:rStyle w:val="Hyperlink"/>
@@ -151,6 +151,9 @@
     <w:p/>
     <w:p>
       <w:r>
+        <w:rPr>
+          <w:noProof/>
+        </w:rPr>
         <w:drawing>
           <wp:inline distT="0" distB="0" distL="0" distR="0" wp14:anchorId="1948EC89" wp14:editId="1DA70350">
             <wp:extent cx="5315692" cy="4067743"/>
@@ -207,6 +210,9 @@
     </w:p>
     <w:p>
       <w:r>
+        <w:rPr>
+          <w:noProof/>
+        </w:rPr>
         <w:drawing>
           <wp:inline distT="0" distB="0" distL="0" distR="0" wp14:anchorId="5111607B" wp14:editId="59F0723C">
             <wp:extent cx="5943600" cy="2799080"/>
@@ -271,6 +277,9 @@
         <w:br/>
       </w:r>
       <w:r>
+        <w:rPr>
+          <w:noProof/>
+        </w:rPr>
         <w:drawing>
           <wp:inline distT="0" distB="0" distL="0" distR="0" wp14:anchorId="0CA5448E" wp14:editId="6DD5AE44">
             <wp:extent cx="5943600" cy="3524885"/>
@@ -329,6 +338,9 @@
         <w:br/>
       </w:r>
       <w:r>
+        <w:rPr>
+          <w:noProof/>
+        </w:rPr>
         <w:drawing>
           <wp:inline distT="0" distB="0" distL="0" distR="0" wp14:anchorId="40C5CCD1" wp14:editId="74499F5D">
             <wp:extent cx="5943600" cy="681990"/>
@@ -401,6 +413,9 @@
         <w:br/>
       </w:r>
       <w:r>
+        <w:rPr>
+          <w:noProof/>
+        </w:rPr>
         <w:drawing>
           <wp:inline distT="0" distB="0" distL="0" distR="0" wp14:anchorId="1535F576" wp14:editId="101CD671">
             <wp:extent cx="5943600" cy="2795270"/>
@@ -460,6 +475,9 @@
         <w:br/>
       </w:r>
       <w:r>
+        <w:rPr>
+          <w:noProof/>
+        </w:rPr>
         <w:lastRenderedPageBreak/>
         <w:drawing>
           <wp:inline distT="0" distB="0" distL="0" distR="0" wp14:anchorId="5DA41118" wp14:editId="5C2A6040">
@@ -1140,8 +1158,155 @@
       <w:r>
         <w:br/>
       </w:r>
-    </w:p>
-    <w:p/>
+      <w:r>
+        <w:t>Then I did a test from my MAC at home:</w:t>
+      </w:r>
+      <w:r>
+        <w:br/>
+      </w:r>
+      <w:r>
+        <w:drawing>
+          <wp:inline distT="0" distB="0" distL="0" distR="0" wp14:anchorId="2CA2CBB0" wp14:editId="5398E9A9">
+            <wp:extent cx="5943600" cy="3342005"/>
+            <wp:effectExtent l="0" t="0" r="0" b="0"/>
+            <wp:docPr id="9" name="Picture 9" descr="A screenshot of a computer&#10;&#10;Description automatically generated with medium confidence"/>
+            <wp:cNvGraphicFramePr>
+              <a:graphicFrameLocks xmlns:a="http://schemas.openxmlformats.org/drawingml/2006/main" noChangeAspect="1"/>
+            </wp:cNvGraphicFramePr>
+            <a:graphic xmlns:a="http://schemas.openxmlformats.org/drawingml/2006/main">
+              <a:graphicData uri="http://schemas.openxmlformats.org/drawingml/2006/picture">
+                <pic:pic xmlns:pic="http://schemas.openxmlformats.org/drawingml/2006/picture">
+                  <pic:nvPicPr>
+                    <pic:cNvPr id="9" name="Picture 9" descr="A screenshot of a computer&#10;&#10;Description automatically generated with medium confidence"/>
+                    <pic:cNvPicPr/>
+                  </pic:nvPicPr>
+                  <pic:blipFill>
+                    <a:blip r:embed="rId19"/>
+                    <a:stretch>
+                      <a:fillRect/>
+                    </a:stretch>
+                  </pic:blipFill>
+                  <pic:spPr>
+                    <a:xfrm>
+                      <a:off x="0" y="0"/>
+                      <a:ext cx="5943600" cy="3342005"/>
+                    </a:xfrm>
+                    <a:prstGeom prst="rect">
+                      <a:avLst/>
+                    </a:prstGeom>
+                  </pic:spPr>
+                </pic:pic>
+              </a:graphicData>
+            </a:graphic>
+          </wp:inline>
+        </w:drawing>
+      </w:r>
+      <w:r>
+        <w:br/>
+      </w:r>
+      <w:r>
+        <w:lastRenderedPageBreak/>
+        <w:br/>
+      </w:r>
+      <w:r>
+        <w:drawing>
+          <wp:inline distT="0" distB="0" distL="0" distR="0" wp14:anchorId="13411BC2" wp14:editId="50B05235">
+            <wp:extent cx="5943600" cy="3469640"/>
+            <wp:effectExtent l="0" t="0" r="0" b="0"/>
+            <wp:docPr id="8" name="Picture 8" descr="Graphical user interface, application&#10;&#10;Description automatically generated"/>
+            <wp:cNvGraphicFramePr>
+              <a:graphicFrameLocks xmlns:a="http://schemas.openxmlformats.org/drawingml/2006/main" noChangeAspect="1"/>
+            </wp:cNvGraphicFramePr>
+            <a:graphic xmlns:a="http://schemas.openxmlformats.org/drawingml/2006/main">
+              <a:graphicData uri="http://schemas.openxmlformats.org/drawingml/2006/picture">
+                <pic:pic xmlns:pic="http://schemas.openxmlformats.org/drawingml/2006/picture">
+                  <pic:nvPicPr>
+                    <pic:cNvPr id="8" name="Picture 8" descr="Graphical user interface, application&#10;&#10;Description automatically generated"/>
+                    <pic:cNvPicPr/>
+                  </pic:nvPicPr>
+                  <pic:blipFill>
+                    <a:blip r:embed="rId20"/>
+                    <a:stretch>
+                      <a:fillRect/>
+                    </a:stretch>
+                  </pic:blipFill>
+                  <pic:spPr>
+                    <a:xfrm>
+                      <a:off x="0" y="0"/>
+                      <a:ext cx="5943600" cy="3469640"/>
+                    </a:xfrm>
+                    <a:prstGeom prst="rect">
+                      <a:avLst/>
+                    </a:prstGeom>
+                  </pic:spPr>
+                </pic:pic>
+              </a:graphicData>
+            </a:graphic>
+          </wp:inline>
+        </w:drawing>
+      </w:r>
+    </w:p>
+    <w:p>
+      <w:r>
+        <w:t>But it’s looking at localhost</w:t>
+      </w:r>
+      <w:r>
+        <w:br/>
+        <w:t>Now if you wanted to use the service</w:t>
+      </w:r>
+      <w:r>
+        <w:br/>
+        <w:t>This works:</w:t>
+      </w:r>
+      <w:r>
+        <w:br/>
+      </w:r>
+      <w:r>
+        <w:lastRenderedPageBreak/>
+        <w:drawing>
+          <wp:inline distT="0" distB="0" distL="0" distR="0" wp14:anchorId="4D360832" wp14:editId="6FC3E006">
+            <wp:extent cx="5943600" cy="4784725"/>
+            <wp:effectExtent l="0" t="0" r="0" b="0"/>
+            <wp:docPr id="29" name="Picture 29" descr="Graphical user interface, text, application, email&#10;&#10;Description automatically generated"/>
+            <wp:cNvGraphicFramePr>
+              <a:graphicFrameLocks xmlns:a="http://schemas.openxmlformats.org/drawingml/2006/main" noChangeAspect="1"/>
+            </wp:cNvGraphicFramePr>
+            <a:graphic xmlns:a="http://schemas.openxmlformats.org/drawingml/2006/main">
+              <a:graphicData uri="http://schemas.openxmlformats.org/drawingml/2006/picture">
+                <pic:pic xmlns:pic="http://schemas.openxmlformats.org/drawingml/2006/picture">
+                  <pic:nvPicPr>
+                    <pic:cNvPr id="29" name="Picture 29" descr="Graphical user interface, text, application, email&#10;&#10;Description automatically generated"/>
+                    <pic:cNvPicPr/>
+                  </pic:nvPicPr>
+                  <pic:blipFill>
+                    <a:blip r:embed="rId21"/>
+                    <a:stretch>
+                      <a:fillRect/>
+                    </a:stretch>
+                  </pic:blipFill>
+                  <pic:spPr>
+                    <a:xfrm>
+                      <a:off x="0" y="0"/>
+                      <a:ext cx="5943600" cy="4784725"/>
+                    </a:xfrm>
+                    <a:prstGeom prst="rect">
+                      <a:avLst/>
+                    </a:prstGeom>
+                  </pic:spPr>
+                </pic:pic>
+              </a:graphicData>
+            </a:graphic>
+          </wp:inline>
+        </w:drawing>
+      </w:r>
+      <w:r>
+        <w:br/>
+      </w:r>
+      <w:r>
+        <w:br/>
+        <w:t>But the app itself points to localhost (meaning that it thinks it’s looking itself)</w:t>
+      </w:r>
+    </w:p>
     <w:p>
       <w:r>
         <w:rPr>
@@ -1164,6 +1329,7 @@
         <w:rPr>
           <w:noProof/>
         </w:rPr>
+        <w:lastRenderedPageBreak/>
         <w:drawing>
           <wp:inline distT="0" distB="0" distL="0" distR="0" wp14:anchorId="5525BB15" wp14:editId="753AC875">
             <wp:extent cx="5943600" cy="2814320"/>
@@ -1180,7 +1346,7 @@
                     <pic:cNvPicPr/>
                   </pic:nvPicPr>
                   <pic:blipFill>
-                    <a:blip r:embed="rId19"/>
+                    <a:blip r:embed="rId22"/>
                     <a:stretch>
                       <a:fillRect/>
                     </a:stretch>
@@ -1234,7 +1400,6 @@
         <w:rPr>
           <w:noProof/>
         </w:rPr>
-        <w:lastRenderedPageBreak/>
         <w:drawing>
           <wp:inline distT="0" distB="0" distL="0" distR="0" wp14:anchorId="674F5819" wp14:editId="27BA9F37">
             <wp:extent cx="5943600" cy="2397125"/>
@@ -1251,7 +1416,7 @@
                     <pic:cNvPicPr/>
                   </pic:nvPicPr>
                   <pic:blipFill>
-                    <a:blip r:embed="rId20"/>
+                    <a:blip r:embed="rId23"/>
                     <a:stretch>
                       <a:fillRect/>
                     </a:stretch>
@@ -1319,6 +1484,7 @@
         <w:br/>
       </w:r>
       <w:r>
+        <w:lastRenderedPageBreak/>
         <w:br/>
       </w:r>
       <w:r>
@@ -1358,7 +1524,6 @@
         <w:rPr>
           <w:noProof/>
         </w:rPr>
-        <w:lastRenderedPageBreak/>
         <w:drawing>
           <wp:inline distT="0" distB="0" distL="0" distR="0" wp14:anchorId="2443C50C" wp14:editId="51802AC4">
             <wp:extent cx="5943600" cy="3864610"/>
@@ -1375,7 +1540,7 @@
                     <pic:cNvPicPr/>
                   </pic:nvPicPr>
                   <pic:blipFill>
-                    <a:blip r:embed="rId21"/>
+                    <a:blip r:embed="rId24"/>
                     <a:stretch>
                       <a:fillRect/>
                     </a:stretch>
@@ -1437,7 +1602,7 @@
                     <pic:cNvPicPr/>
                   </pic:nvPicPr>
                   <pic:blipFill>
-                    <a:blip r:embed="rId22"/>
+                    <a:blip r:embed="rId25"/>
                     <a:stretch>
                       <a:fillRect/>
                     </a:stretch>
@@ -1523,7 +1688,7 @@
                     <pic:cNvPicPr/>
                   </pic:nvPicPr>
                   <pic:blipFill>
-                    <a:blip r:embed="rId23"/>
+                    <a:blip r:embed="rId26"/>
                     <a:stretch>
                       <a:fillRect/>
                     </a:stretch>
@@ -1563,7 +1728,7 @@
       <w:r>
         <w:br/>
       </w:r>
-      <w:hyperlink r:id="rId24" w:history="1">
+      <w:hyperlink r:id="rId27" w:history="1">
         <w:r>
           <w:rPr>
             <w:rStyle w:val="Hyperlink"/>
@@ -1620,7 +1785,7 @@
                     <pic:cNvPicPr/>
                   </pic:nvPicPr>
                   <pic:blipFill>
-                    <a:blip r:embed="rId25"/>
+                    <a:blip r:embed="rId28"/>
                     <a:stretch>
                       <a:fillRect/>
                     </a:stretch>
@@ -1698,7 +1863,7 @@
       <w:r>
         <w:t xml:space="preserve">npm install react-router-dom@5.2.0 </w:t>
       </w:r>
-      <w:hyperlink r:id="rId26" w:history="1">
+      <w:hyperlink r:id="rId29" w:history="1">
         <w:r>
           <w:rPr>
             <w:rStyle w:val="Hyperlink"/>
@@ -1739,7 +1904,7 @@
                     <pic:cNvPicPr/>
                   </pic:nvPicPr>
                   <pic:blipFill>
-                    <a:blip r:embed="rId27"/>
+                    <a:blip r:embed="rId30"/>
                     <a:stretch>
                       <a:fillRect/>
                     </a:stretch>
@@ -1786,7 +1951,7 @@
                     <pic:cNvPicPr/>
                   </pic:nvPicPr>
                   <pic:blipFill>
-                    <a:blip r:embed="rId28"/>
+                    <a:blip r:embed="rId31"/>
                     <a:stretch>
                       <a:fillRect/>
                     </a:stretch>
@@ -1875,7 +2040,7 @@
                     <pic:cNvPicPr/>
                   </pic:nvPicPr>
                   <pic:blipFill>
-                    <a:blip r:embed="rId29"/>
+                    <a:blip r:embed="rId32"/>
                     <a:stretch>
                       <a:fillRect/>
                     </a:stretch>
@@ -1947,7 +2112,7 @@
                     <pic:cNvPicPr/>
                   </pic:nvPicPr>
                   <pic:blipFill>
-                    <a:blip r:embed="rId30"/>
+                    <a:blip r:embed="rId33"/>
                     <a:stretch>
                       <a:fillRect/>
                     </a:stretch>
@@ -1997,7 +2162,7 @@
                     <pic:cNvPicPr/>
                   </pic:nvPicPr>
                   <pic:blipFill>
-                    <a:blip r:embed="rId31"/>
+                    <a:blip r:embed="rId34"/>
                     <a:stretch>
                       <a:fillRect/>
                     </a:stretch>
@@ -2048,7 +2213,7 @@
                     <pic:cNvPicPr/>
                   </pic:nvPicPr>
                   <pic:blipFill>
-                    <a:blip r:embed="rId32"/>
+                    <a:blip r:embed="rId35"/>
                     <a:stretch>
                       <a:fillRect/>
                     </a:stretch>

</xml_diff>

<commit_message>
changed out service URL to public for heroku
</commit_message>
<xml_diff>
--- a/CheckMateV2.docx
+++ b/CheckMateV2.docx
@@ -3,12 +3,21 @@
 <w:document xmlns:wpc="http://schemas.microsoft.com/office/word/2010/wordprocessingCanvas" xmlns:cx="http://schemas.microsoft.com/office/drawing/2014/chartex" xmlns:cx1="http://schemas.microsoft.com/office/drawing/2015/9/8/chartex" xmlns:cx2="http://schemas.microsoft.com/office/drawing/2015/10/21/chartex" xmlns:cx3="http://schemas.microsoft.com/office/drawing/2016/5/9/chartex" xmlns:cx4="http://schemas.microsoft.com/office/drawing/2016/5/10/chartex" xmlns:cx5="http://schemas.microsoft.com/office/drawing/2016/5/11/chartex" xmlns:cx6="http://schemas.microsoft.com/office/drawing/2016/5/12/chartex" xmlns:cx7="http://schemas.microsoft.com/office/drawing/2016/5/13/chartex" xmlns:cx8="http://schemas.microsoft.com/office/drawing/2016/5/14/chartex" xmlns:mc="http://schemas.openxmlformats.org/markup-compatibility/2006" xmlns:aink="http://schemas.microsoft.com/office/drawing/2016/ink" xmlns:am3d="http://schemas.microsoft.com/office/drawing/2017/model3d" xmlns:o="urn:schemas-microsoft-com:office:office" xmlns:oel="http://schemas.microsoft.com/office/2019/extlst" xmlns:r="http://schemas.openxmlformats.org/officeDocument/2006/relationships" xmlns:m="http://schemas.openxmlformats.org/officeDocument/2006/math" xmlns:v="urn:schemas-microsoft-com:vml" xmlns:wp14="http://schemas.microsoft.com/office/word/2010/wordprocessingDrawing" xmlns:wp="http://schemas.openxmlformats.org/drawingml/2006/wordprocessingDrawing" xmlns:w10="urn:schemas-microsoft-com:office:word" xmlns:w="http://schemas.openxmlformats.org/wordprocessingml/2006/main" xmlns:w14="http://schemas.microsoft.com/office/word/2010/wordml" xmlns:w15="http://schemas.microsoft.com/office/word/2012/wordml" xmlns:w16cex="http://schemas.microsoft.com/office/word/2018/wordml/cex" xmlns:w16cid="http://schemas.microsoft.com/office/word/2016/wordml/cid" xmlns:w16="http://schemas.microsoft.com/office/word/2018/wordml" xmlns:w16sdtdh="http://schemas.microsoft.com/office/word/2020/wordml/sdtdatahash" xmlns:w16se="http://schemas.microsoft.com/office/word/2015/wordml/symex" xmlns:wpg="http://schemas.microsoft.com/office/word/2010/wordprocessingGroup" xmlns:wpi="http://schemas.microsoft.com/office/word/2010/wordprocessingInk" xmlns:wne="http://schemas.microsoft.com/office/word/2006/wordml" xmlns:wps="http://schemas.microsoft.com/office/word/2010/wordprocessingShape" mc:Ignorable="w14 w15 w16se w16cid w16 w16cex w16sdtdh wp14">
   <w:body>
     <w:p>
+      <w:proofErr w:type="spellStart"/>
       <w:r>
         <w:rPr>
           <w:b/>
           <w:bCs/>
         </w:rPr>
-        <w:t>CheckMate V2</w:t>
+        <w:t>CheckMate</w:t>
+      </w:r>
+      <w:proofErr w:type="spellEnd"/>
+      <w:r>
+        <w:rPr>
+          <w:b/>
+          <w:bCs/>
+        </w:rPr>
+        <w:t xml:space="preserve"> V2</w:t>
       </w:r>
       <w:r>
         <w:br/>
@@ -25,8 +34,13 @@
       <w:r>
         <w:t xml:space="preserve">: Fixing this error: - </w:t>
       </w:r>
-      <w:r>
-        <w:t>options.allowedHosts[0] should be a non-empty string.</w:t>
+      <w:proofErr w:type="spellStart"/>
+      <w:r>
+        <w:t>options.allowedHosts</w:t>
+      </w:r>
+      <w:proofErr w:type="spellEnd"/>
+      <w:r>
+        <w:t>[0] should be a non-empty string.</w:t>
       </w:r>
       <w:r>
         <w:br/>
@@ -39,7 +53,15 @@
         <w:t>Tip</w:t>
       </w:r>
       <w:r>
-        <w:t>: Fixing Macbook deploy issues</w:t>
+        <w:t xml:space="preserve">: Fixing </w:t>
+      </w:r>
+      <w:proofErr w:type="spellStart"/>
+      <w:r>
+        <w:t>Macbook</w:t>
+      </w:r>
+      <w:proofErr w:type="spellEnd"/>
+      <w:r>
+        <w:t xml:space="preserve"> deploy issues</w:t>
       </w:r>
       <w:r>
         <w:br/>
@@ -52,8 +74,13 @@
         <w:t>Tip</w:t>
       </w:r>
       <w:r>
-        <w:t>: Comparing both  versions of CheckMate</w:t>
-      </w:r>
+        <w:t xml:space="preserve">: Comparing both  versions of </w:t>
+      </w:r>
+      <w:proofErr w:type="spellStart"/>
+      <w:r>
+        <w:t>CheckMate</w:t>
+      </w:r>
+      <w:proofErr w:type="spellEnd"/>
       <w:r>
         <w:br/>
       </w:r>
@@ -65,7 +92,15 @@
         <w:t>Tip</w:t>
       </w:r>
       <w:r>
-        <w:t>: Running VSCode from command in terminal on mac m1</w:t>
+        <w:t xml:space="preserve">: Running </w:t>
+      </w:r>
+      <w:proofErr w:type="spellStart"/>
+      <w:r>
+        <w:t>VSCode</w:t>
+      </w:r>
+      <w:proofErr w:type="spellEnd"/>
+      <w:r>
+        <w:t xml:space="preserve"> from command in terminal on mac m1</w:t>
       </w:r>
       <w:r>
         <w:br/>
@@ -105,6 +140,19 @@
       </w:r>
       <w:r>
         <w:t>: Deploying to Heroku (Got it to work)</w:t>
+      </w:r>
+      <w:r>
+        <w:br/>
+      </w:r>
+      <w:r>
+        <w:rPr>
+          <w:b/>
+          <w:bCs/>
+        </w:rPr>
+        <w:t>Tip</w:t>
+      </w:r>
+      <w:r>
+        <w:t>: Splitting out the webservice to Heroku</w:t>
       </w:r>
       <w:r>
         <w:br/>
@@ -121,8 +169,6 @@
         </w:r>
       </w:hyperlink>
     </w:p>
-    <w:p/>
-    <w:p/>
     <w:p>
       <w:r>
         <w:rPr>
@@ -132,11 +178,291 @@
         <w:t>Tip</w:t>
       </w:r>
       <w:r>
-        <w:t>: Deploying to Heroku (Got it to work)</w:t>
+        <w:t>: Splitting out the webservice to Heroku</w:t>
+      </w:r>
+      <w:r>
+        <w:br/>
+      </w:r>
+      <w:r>
+        <w:t>Web service URL</w:t>
+      </w:r>
+      <w:r>
+        <w:br/>
+      </w:r>
+      <w:r>
+        <w:t>https://pure-gorge-49930.herokuapp.com/</w:t>
+      </w:r>
+      <w:r>
+        <w:br/>
+      </w:r>
+      <w:r>
+        <w:br/>
+        <w:t>Modify your server.js</w:t>
+      </w:r>
+      <w:r>
+        <w:br/>
+      </w:r>
+      <w:r>
+        <w:lastRenderedPageBreak/>
+        <w:drawing>
+          <wp:inline distT="0" distB="0" distL="0" distR="0" wp14:anchorId="7ECFDD55" wp14:editId="118AFCE6">
+            <wp:extent cx="5943600" cy="5108575"/>
+            <wp:effectExtent l="0" t="0" r="0" b="0"/>
+            <wp:docPr id="31" name="Picture 31" descr="Text&#10;&#10;Description automatically generated"/>
+            <wp:cNvGraphicFramePr>
+              <a:graphicFrameLocks xmlns:a="http://schemas.openxmlformats.org/drawingml/2006/main" noChangeAspect="1"/>
+            </wp:cNvGraphicFramePr>
+            <a:graphic xmlns:a="http://schemas.openxmlformats.org/drawingml/2006/main">
+              <a:graphicData uri="http://schemas.openxmlformats.org/drawingml/2006/picture">
+                <pic:pic xmlns:pic="http://schemas.openxmlformats.org/drawingml/2006/picture">
+                  <pic:nvPicPr>
+                    <pic:cNvPr id="31" name="Picture 31" descr="Text&#10;&#10;Description automatically generated"/>
+                    <pic:cNvPicPr/>
+                  </pic:nvPicPr>
+                  <pic:blipFill>
+                    <a:blip r:embed="rId5"/>
+                    <a:stretch>
+                      <a:fillRect/>
+                    </a:stretch>
+                  </pic:blipFill>
+                  <pic:spPr>
+                    <a:xfrm>
+                      <a:off x="0" y="0"/>
+                      <a:ext cx="5943600" cy="5108575"/>
+                    </a:xfrm>
+                    <a:prstGeom prst="rect">
+                      <a:avLst/>
+                    </a:prstGeom>
+                  </pic:spPr>
+                </pic:pic>
+              </a:graphicData>
+            </a:graphic>
+          </wp:inline>
+        </w:drawing>
+      </w:r>
+      <w:r>
+        <w:br/>
+        <w:t xml:space="preserve">And your </w:t>
+      </w:r>
+      <w:proofErr w:type="spellStart"/>
+      <w:r>
+        <w:t>package.json</w:t>
+      </w:r>
+      <w:proofErr w:type="spellEnd"/>
+      <w:r>
+        <w:br/>
+      </w:r>
+      <w:r>
+        <w:lastRenderedPageBreak/>
+        <w:drawing>
+          <wp:inline distT="0" distB="0" distL="0" distR="0" wp14:anchorId="6E635E2D" wp14:editId="2D326E65">
+            <wp:extent cx="5943600" cy="3204845"/>
+            <wp:effectExtent l="0" t="0" r="0" b="0"/>
+            <wp:docPr id="32" name="Picture 32" descr="Text&#10;&#10;Description automatically generated"/>
+            <wp:cNvGraphicFramePr>
+              <a:graphicFrameLocks xmlns:a="http://schemas.openxmlformats.org/drawingml/2006/main" noChangeAspect="1"/>
+            </wp:cNvGraphicFramePr>
+            <a:graphic xmlns:a="http://schemas.openxmlformats.org/drawingml/2006/main">
+              <a:graphicData uri="http://schemas.openxmlformats.org/drawingml/2006/picture">
+                <pic:pic xmlns:pic="http://schemas.openxmlformats.org/drawingml/2006/picture">
+                  <pic:nvPicPr>
+                    <pic:cNvPr id="32" name="Picture 32" descr="Text&#10;&#10;Description automatically generated"/>
+                    <pic:cNvPicPr/>
+                  </pic:nvPicPr>
+                  <pic:blipFill>
+                    <a:blip r:embed="rId6"/>
+                    <a:stretch>
+                      <a:fillRect/>
+                    </a:stretch>
+                  </pic:blipFill>
+                  <pic:spPr>
+                    <a:xfrm>
+                      <a:off x="0" y="0"/>
+                      <a:ext cx="5943600" cy="3204845"/>
+                    </a:xfrm>
+                    <a:prstGeom prst="rect">
+                      <a:avLst/>
+                    </a:prstGeom>
+                  </pic:spPr>
+                </pic:pic>
+              </a:graphicData>
+            </a:graphic>
+          </wp:inline>
+        </w:drawing>
+      </w:r>
+      <w:r>
+        <w:br/>
+      </w:r>
+      <w:r>
+        <w:br/>
+      </w:r>
+      <w:r>
+        <w:rPr>
+          <w:rFonts w:ascii="Segoe UI" w:hAnsi="Segoe UI" w:cs="Segoe UI"/>
+          <w:color w:val="212121"/>
+          <w:sz w:val="18"/>
+          <w:szCs w:val="18"/>
+          <w:shd w:val="clear" w:color="auto" w:fill="FFFFFF"/>
+        </w:rPr>
+        <w:t>https://pure-gorge-49930.herokuapp.com/api/pharma/searchPharmaRecord</w:t>
+      </w:r>
+      <w:r>
+        <w:br/>
+      </w:r>
+      <w:r>
+        <w:br/>
+      </w:r>
+      <w:r>
+        <w:br/>
+      </w:r>
+      <w:r>
+        <w:drawing>
+          <wp:inline distT="0" distB="0" distL="0" distR="0" wp14:anchorId="1164AADA" wp14:editId="68AAB48D">
+            <wp:extent cx="4844770" cy="4031615"/>
+            <wp:effectExtent l="0" t="0" r="0" b="6985"/>
+            <wp:docPr id="30" name="Picture 30" descr="Graphical user interface, text, application, email&#10;&#10;Description automatically generated"/>
+            <wp:cNvGraphicFramePr>
+              <a:graphicFrameLocks xmlns:a="http://schemas.openxmlformats.org/drawingml/2006/main" noChangeAspect="1"/>
+            </wp:cNvGraphicFramePr>
+            <a:graphic xmlns:a="http://schemas.openxmlformats.org/drawingml/2006/main">
+              <a:graphicData uri="http://schemas.openxmlformats.org/drawingml/2006/picture">
+                <pic:pic xmlns:pic="http://schemas.openxmlformats.org/drawingml/2006/picture">
+                  <pic:nvPicPr>
+                    <pic:cNvPr id="30" name="Picture 30" descr="Graphical user interface, text, application, email&#10;&#10;Description automatically generated"/>
+                    <pic:cNvPicPr/>
+                  </pic:nvPicPr>
+                  <pic:blipFill>
+                    <a:blip r:embed="rId7"/>
+                    <a:stretch>
+                      <a:fillRect/>
+                    </a:stretch>
+                  </pic:blipFill>
+                  <pic:spPr>
+                    <a:xfrm>
+                      <a:off x="0" y="0"/>
+                      <a:ext cx="4847186" cy="4033626"/>
+                    </a:xfrm>
+                    <a:prstGeom prst="rect">
+                      <a:avLst/>
+                    </a:prstGeom>
+                  </pic:spPr>
+                </pic:pic>
+              </a:graphicData>
+            </a:graphic>
+          </wp:inline>
+        </w:drawing>
+      </w:r>
+      <w:r>
+        <w:br/>
+      </w:r>
+      <w:r>
+        <w:lastRenderedPageBreak/>
+        <w:drawing>
+          <wp:inline distT="0" distB="0" distL="0" distR="0" wp14:anchorId="34B7DAD6" wp14:editId="2CE9DD81">
+            <wp:extent cx="5943600" cy="5782310"/>
+            <wp:effectExtent l="0" t="0" r="0" b="8890"/>
+            <wp:docPr id="33" name="Picture 33" descr="A screenshot of a computer&#10;&#10;Description automatically generated with medium confidence"/>
+            <wp:cNvGraphicFramePr>
+              <a:graphicFrameLocks xmlns:a="http://schemas.openxmlformats.org/drawingml/2006/main" noChangeAspect="1"/>
+            </wp:cNvGraphicFramePr>
+            <a:graphic xmlns:a="http://schemas.openxmlformats.org/drawingml/2006/main">
+              <a:graphicData uri="http://schemas.openxmlformats.org/drawingml/2006/picture">
+                <pic:pic xmlns:pic="http://schemas.openxmlformats.org/drawingml/2006/picture">
+                  <pic:nvPicPr>
+                    <pic:cNvPr id="33" name="Picture 33" descr="A screenshot of a computer&#10;&#10;Description automatically generated with medium confidence"/>
+                    <pic:cNvPicPr/>
+                  </pic:nvPicPr>
+                  <pic:blipFill>
+                    <a:blip r:embed="rId8"/>
+                    <a:stretch>
+                      <a:fillRect/>
+                    </a:stretch>
+                  </pic:blipFill>
+                  <pic:spPr>
+                    <a:xfrm>
+                      <a:off x="0" y="0"/>
+                      <a:ext cx="5943600" cy="5782310"/>
+                    </a:xfrm>
+                    <a:prstGeom prst="rect">
+                      <a:avLst/>
+                    </a:prstGeom>
+                  </pic:spPr>
+                </pic:pic>
+              </a:graphicData>
+            </a:graphic>
+          </wp:inline>
+        </w:drawing>
+      </w:r>
+      <w:r>
+        <w:br/>
       </w:r>
     </w:p>
     <w:p>
       <w:r>
+        <w:lastRenderedPageBreak/>
+        <w:t>Placed it in the project and it works</w:t>
+      </w:r>
+      <w:r>
+        <w:br/>
+      </w:r>
+      <w:r>
+        <w:drawing>
+          <wp:inline distT="0" distB="0" distL="0" distR="0" wp14:anchorId="2A7EE511" wp14:editId="57072C93">
+            <wp:extent cx="5943600" cy="2901950"/>
+            <wp:effectExtent l="0" t="0" r="0" b="0"/>
+            <wp:docPr id="34" name="Picture 34" descr="Graphical user interface, text&#10;&#10;Description automatically generated"/>
+            <wp:cNvGraphicFramePr>
+              <a:graphicFrameLocks xmlns:a="http://schemas.openxmlformats.org/drawingml/2006/main" noChangeAspect="1"/>
+            </wp:cNvGraphicFramePr>
+            <a:graphic xmlns:a="http://schemas.openxmlformats.org/drawingml/2006/main">
+              <a:graphicData uri="http://schemas.openxmlformats.org/drawingml/2006/picture">
+                <pic:pic xmlns:pic="http://schemas.openxmlformats.org/drawingml/2006/picture">
+                  <pic:nvPicPr>
+                    <pic:cNvPr id="34" name="Picture 34" descr="Graphical user interface, text&#10;&#10;Description automatically generated"/>
+                    <pic:cNvPicPr/>
+                  </pic:nvPicPr>
+                  <pic:blipFill>
+                    <a:blip r:embed="rId9"/>
+                    <a:stretch>
+                      <a:fillRect/>
+                    </a:stretch>
+                  </pic:blipFill>
+                  <pic:spPr>
+                    <a:xfrm>
+                      <a:off x="0" y="0"/>
+                      <a:ext cx="5943600" cy="2901950"/>
+                    </a:xfrm>
+                    <a:prstGeom prst="rect">
+                      <a:avLst/>
+                    </a:prstGeom>
+                  </pic:spPr>
+                </pic:pic>
+              </a:graphicData>
+            </a:graphic>
+          </wp:inline>
+        </w:drawing>
+      </w:r>
+      <w:r>
+        <w:br/>
+      </w:r>
+      <w:r>
+        <w:br/>
+      </w:r>
+    </w:p>
+    <w:p>
+      <w:r>
+        <w:rPr>
+          <w:b/>
+          <w:bCs/>
+        </w:rPr>
+        <w:t>Tip</w:t>
+      </w:r>
+      <w:r>
+        <w:t>: Deploying to Heroku (Got it to work)</w:t>
+      </w:r>
+    </w:p>
+    <w:p>
+      <w:r>
         <w:t>Deploying to Heroku is super easy!!!</w:t>
       </w:r>
       <w:r>
@@ -145,7 +471,14 @@
       </w:r>
       <w:r>
         <w:br/>
-        <w:t>npm run build</w:t>
+      </w:r>
+      <w:proofErr w:type="spellStart"/>
+      <w:r>
+        <w:t>npm</w:t>
+      </w:r>
+      <w:proofErr w:type="spellEnd"/>
+      <w:r>
+        <w:t xml:space="preserve"> run build</w:t>
       </w:r>
     </w:p>
     <w:p/>
@@ -154,6 +487,7 @@
         <w:rPr>
           <w:noProof/>
         </w:rPr>
+        <w:lastRenderedPageBreak/>
         <w:drawing>
           <wp:inline distT="0" distB="0" distL="0" distR="0" wp14:anchorId="1948EC89" wp14:editId="1DA70350">
             <wp:extent cx="5315692" cy="4067743"/>
@@ -170,7 +504,7 @@
                     <pic:cNvPicPr/>
                   </pic:nvPicPr>
                   <pic:blipFill>
-                    <a:blip r:embed="rId5"/>
+                    <a:blip r:embed="rId10"/>
                     <a:stretch>
                       <a:fillRect/>
                     </a:stretch>
@@ -193,12 +527,19 @@
     </w:p>
     <w:p>
       <w:r>
-        <w:lastRenderedPageBreak/>
         <w:t xml:space="preserve">This determines lines 48 and 51 below </w:t>
       </w:r>
       <w:r>
         <w:br/>
-        <w:t xml:space="preserve">I made this mistake before, the /dist folder is when you are building a VUEJS app, like my assetmgmt2022 </w:t>
+        <w:t>I made this mistake before, the /</w:t>
+      </w:r>
+      <w:proofErr w:type="spellStart"/>
+      <w:r>
+        <w:t>dist</w:t>
+      </w:r>
+      <w:proofErr w:type="spellEnd"/>
+      <w:r>
+        <w:t xml:space="preserve"> folder is when you are building a VUEJS app, like my assetmgmt2022 </w:t>
       </w:r>
       <w:r>
         <w:rPr>
@@ -229,7 +570,7 @@
                     <pic:cNvPicPr/>
                   </pic:nvPicPr>
                   <pic:blipFill>
-                    <a:blip r:embed="rId6"/>
+                    <a:blip r:embed="rId11"/>
                     <a:stretch>
                       <a:fillRect/>
                     </a:stretch>
@@ -260,6 +601,9 @@
       </w:r>
       <w:r>
         <w:br/>
+      </w:r>
+      <w:r>
+        <w:lastRenderedPageBreak/>
         <w:t>Heroku create</w:t>
       </w:r>
       <w:r>
@@ -296,7 +640,7 @@
                     <pic:cNvPicPr/>
                   </pic:nvPicPr>
                   <pic:blipFill>
-                    <a:blip r:embed="rId7"/>
+                    <a:blip r:embed="rId12"/>
                     <a:stretch>
                       <a:fillRect/>
                     </a:stretch>
@@ -318,16 +662,26 @@
       </w:r>
       <w:r>
         <w:br/>
-      </w:r>
-      <w:r>
-        <w:lastRenderedPageBreak/>
         <w:t>Follow the instructions, do a</w:t>
       </w:r>
       <w:r>
         <w:br/>
       </w:r>
-      <w:r>
-        <w:t>heroku git:remote -a shrouded-gorge-59241</w:t>
+      <w:proofErr w:type="spellStart"/>
+      <w:r>
+        <w:t>heroku</w:t>
+      </w:r>
+      <w:proofErr w:type="spellEnd"/>
+      <w:r>
+        <w:t xml:space="preserve"> </w:t>
+      </w:r>
+      <w:proofErr w:type="spellStart"/>
+      <w:r>
+        <w:t>git:remote</w:t>
+      </w:r>
+      <w:proofErr w:type="spellEnd"/>
+      <w:r>
+        <w:t xml:space="preserve"> -a shrouded-gorge-59241</w:t>
       </w:r>
       <w:r>
         <w:br/>
@@ -357,7 +711,7 @@
                     <pic:cNvPicPr/>
                   </pic:nvPicPr>
                   <pic:blipFill>
-                    <a:blip r:embed="rId8"/>
+                    <a:blip r:embed="rId13"/>
                     <a:stretch>
                       <a:fillRect/>
                     </a:stretch>
@@ -402,11 +756,20 @@
     </w:p>
     <w:p>
       <w:r>
-        <w:t>git push heroku master</w:t>
+        <w:t xml:space="preserve">git push </w:t>
+      </w:r>
+      <w:proofErr w:type="spellStart"/>
+      <w:r>
+        <w:t>heroku</w:t>
+      </w:r>
+      <w:proofErr w:type="spellEnd"/>
+      <w:r>
+        <w:t xml:space="preserve"> master</w:t>
       </w:r>
     </w:p>
     <w:p>
       <w:r>
+        <w:lastRenderedPageBreak/>
         <w:t>And there you go</w:t>
       </w:r>
       <w:r>
@@ -432,7 +795,7 @@
                     <pic:cNvPicPr/>
                   </pic:nvPicPr>
                   <pic:blipFill>
-                    <a:blip r:embed="rId9"/>
+                    <a:blip r:embed="rId14"/>
                     <a:stretch>
                       <a:fillRect/>
                     </a:stretch>
@@ -464,8 +827,13 @@
       <w:r>
         <w:br/>
       </w:r>
-      <w:r>
-        <w:t>Ahd it WORKS!!!!!</w:t>
+      <w:proofErr w:type="spellStart"/>
+      <w:r>
+        <w:t>Ahd</w:t>
+      </w:r>
+      <w:proofErr w:type="spellEnd"/>
+      <w:r>
+        <w:t xml:space="preserve"> it WORKS!!!!!</w:t>
       </w:r>
       <w:r>
         <w:br/>
@@ -478,7 +846,6 @@
         <w:rPr>
           <w:noProof/>
         </w:rPr>
-        <w:lastRenderedPageBreak/>
         <w:drawing>
           <wp:inline distT="0" distB="0" distL="0" distR="0" wp14:anchorId="5DA41118" wp14:editId="5C2A6040">
             <wp:extent cx="5943600" cy="2889885"/>
@@ -495,7 +862,7 @@
                     <pic:cNvPicPr/>
                   </pic:nvPicPr>
                   <pic:blipFill>
-                    <a:blip r:embed="rId10"/>
+                    <a:blip r:embed="rId15"/>
                     <a:stretch>
                       <a:fillRect/>
                     </a:stretch>
@@ -560,7 +927,7 @@
                     <pic:cNvPicPr/>
                   </pic:nvPicPr>
                   <pic:blipFill>
-                    <a:blip r:embed="rId11"/>
+                    <a:blip r:embed="rId16"/>
                     <a:stretch>
                       <a:fillRect/>
                     </a:stretch>
@@ -607,14 +974,30 @@
       </w:r>
       <w:r>
         <w:br/>
-        <w:t>line 30 ad 31 runs the install and build of the react app</w:t>
-      </w:r>
-      <w:r>
-        <w:br/>
-      </w:r>
-      <w:r>
-        <w:br/>
-        <w:t>line 36 runs your custom command –  (npm run dev)</w:t>
+        <w:t xml:space="preserve">line 30 </w:t>
+      </w:r>
+      <w:proofErr w:type="spellStart"/>
+      <w:r>
+        <w:t>ad</w:t>
+      </w:r>
+      <w:proofErr w:type="spellEnd"/>
+      <w:r>
+        <w:t xml:space="preserve"> 31 runs the install and build of the react app</w:t>
+      </w:r>
+      <w:r>
+        <w:br/>
+      </w:r>
+      <w:r>
+        <w:br/>
+        <w:t>line 36 runs your custom command –  (</w:t>
+      </w:r>
+      <w:proofErr w:type="spellStart"/>
+      <w:r>
+        <w:t>npm</w:t>
+      </w:r>
+      <w:proofErr w:type="spellEnd"/>
+      <w:r>
+        <w:t xml:space="preserve"> run dev)</w:t>
       </w:r>
       <w:r>
         <w:br/>
@@ -646,7 +1029,7 @@
                     <pic:cNvPicPr/>
                   </pic:nvPicPr>
                   <pic:blipFill>
-                    <a:blip r:embed="rId12"/>
+                    <a:blip r:embed="rId17"/>
                     <a:stretch>
                       <a:fillRect/>
                     </a:stretch>
@@ -705,7 +1088,7 @@
                     <pic:cNvPicPr/>
                   </pic:nvPicPr>
                   <pic:blipFill>
-                    <a:blip r:embed="rId13"/>
+                    <a:blip r:embed="rId18"/>
                     <a:stretch>
                       <a:fillRect/>
                     </a:stretch>
@@ -775,7 +1158,7 @@
                     <pic:cNvPicPr/>
                   </pic:nvPicPr>
                   <pic:blipFill>
-                    <a:blip r:embed="rId14"/>
+                    <a:blip r:embed="rId19"/>
                     <a:stretch>
                       <a:fillRect/>
                     </a:stretch>
@@ -957,7 +1340,15 @@
       </w:r>
       <w:r>
         <w:br/>
-        <w:t>If you already have a container that your ran. Then you stopped and restarted your machine. The container maintains it’s id and configuration. You will see it below</w:t>
+        <w:t xml:space="preserve">If you already have a container that your ran. Then you stopped and restarted your machine. The container maintains </w:t>
+      </w:r>
+      <w:proofErr w:type="spellStart"/>
+      <w:r>
+        <w:t>it’s</w:t>
+      </w:r>
+      <w:proofErr w:type="spellEnd"/>
+      <w:r>
+        <w:t xml:space="preserve"> id and configuration. You will see it below</w:t>
       </w:r>
       <w:r>
         <w:br/>
@@ -986,7 +1377,7 @@
                     <pic:cNvPicPr/>
                   </pic:nvPicPr>
                   <pic:blipFill>
-                    <a:blip r:embed="rId15"/>
+                    <a:blip r:embed="rId20"/>
                     <a:stretch>
                       <a:fillRect/>
                     </a:stretch>
@@ -1028,7 +1419,7 @@
                     <pic:cNvPicPr/>
                   </pic:nvPicPr>
                   <pic:blipFill>
-                    <a:blip r:embed="rId16"/>
+                    <a:blip r:embed="rId21"/>
                     <a:stretch>
                       <a:fillRect/>
                     </a:stretch>
@@ -1078,7 +1469,7 @@
                     <pic:cNvPicPr/>
                   </pic:nvPicPr>
                   <pic:blipFill>
-                    <a:blip r:embed="rId17"/>
+                    <a:blip r:embed="rId22"/>
                     <a:stretch>
                       <a:fillRect/>
                     </a:stretch>
@@ -1103,7 +1494,15 @@
       </w:r>
       <w:r>
         <w:br/>
-        <w:t>And as you can see below, it still has it’s settings</w:t>
+        <w:t xml:space="preserve">And as you can see below, it still has </w:t>
+      </w:r>
+      <w:proofErr w:type="spellStart"/>
+      <w:r>
+        <w:t>it’s</w:t>
+      </w:r>
+      <w:proofErr w:type="spellEnd"/>
+      <w:r>
+        <w:t xml:space="preserve"> settings</w:t>
       </w:r>
       <w:r>
         <w:br/>
@@ -1129,7 +1528,7 @@
                     <pic:cNvPicPr/>
                   </pic:nvPicPr>
                   <pic:blipFill>
-                    <a:blip r:embed="rId18"/>
+                    <a:blip r:embed="rId23"/>
                     <a:stretch>
                       <a:fillRect/>
                     </a:stretch>
@@ -1165,6 +1564,9 @@
         <w:br/>
       </w:r>
       <w:r>
+        <w:rPr>
+          <w:noProof/>
+        </w:rPr>
         <w:drawing>
           <wp:inline distT="0" distB="0" distL="0" distR="0" wp14:anchorId="2CA2CBB0" wp14:editId="5398E9A9">
             <wp:extent cx="5943600" cy="3342005"/>
@@ -1181,7 +1583,7 @@
                     <pic:cNvPicPr/>
                   </pic:nvPicPr>
                   <pic:blipFill>
-                    <a:blip r:embed="rId19"/>
+                    <a:blip r:embed="rId24"/>
                     <a:stretch>
                       <a:fillRect/>
                     </a:stretch>
@@ -1209,6 +1611,9 @@
         <w:br/>
       </w:r>
       <w:r>
+        <w:rPr>
+          <w:noProof/>
+        </w:rPr>
         <w:drawing>
           <wp:inline distT="0" distB="0" distL="0" distR="0" wp14:anchorId="13411BC2" wp14:editId="50B05235">
             <wp:extent cx="5943600" cy="3469640"/>
@@ -1225,7 +1630,7 @@
                     <pic:cNvPicPr/>
                   </pic:nvPicPr>
                   <pic:blipFill>
-                    <a:blip r:embed="rId20"/>
+                    <a:blip r:embed="rId25"/>
                     <a:stretch>
                       <a:fillRect/>
                     </a:stretch>
@@ -1262,6 +1667,9 @@
         <w:br/>
       </w:r>
       <w:r>
+        <w:rPr>
+          <w:noProof/>
+        </w:rPr>
         <w:lastRenderedPageBreak/>
         <w:drawing>
           <wp:inline distT="0" distB="0" distL="0" distR="0" wp14:anchorId="4D360832" wp14:editId="6FC3E006">
@@ -1279,7 +1687,7 @@
                     <pic:cNvPicPr/>
                   </pic:nvPicPr>
                   <pic:blipFill>
-                    <a:blip r:embed="rId21"/>
+                    <a:blip r:embed="rId26"/>
                     <a:stretch>
                       <a:fillRect/>
                     </a:stretch>
@@ -1346,7 +1754,7 @@
                     <pic:cNvPicPr/>
                   </pic:nvPicPr>
                   <pic:blipFill>
-                    <a:blip r:embed="rId22"/>
+                    <a:blip r:embed="rId27"/>
                     <a:stretch>
                       <a:fillRect/>
                     </a:stretch>
@@ -1382,7 +1790,15 @@
         <w:t>Tip</w:t>
       </w:r>
       <w:r>
-        <w:t>: Running VSCode from command in terminal on mac m1</w:t>
+        <w:t xml:space="preserve">: Running </w:t>
+      </w:r>
+      <w:proofErr w:type="spellStart"/>
+      <w:r>
+        <w:t>VSCode</w:t>
+      </w:r>
+      <w:proofErr w:type="spellEnd"/>
+      <w:r>
+        <w:t xml:space="preserve"> from command in terminal on mac m1</w:t>
       </w:r>
       <w:r>
         <w:br/>
@@ -1416,7 +1832,7 @@
                     <pic:cNvPicPr/>
                   </pic:nvPicPr>
                   <pic:blipFill>
-                    <a:blip r:embed="rId23"/>
+                    <a:blip r:embed="rId28"/>
                     <a:stretch>
                       <a:fillRect/>
                     </a:stretch>
@@ -1453,8 +1869,13 @@
         <w:t>Tip</w:t>
       </w:r>
       <w:r>
-        <w:t>: Comparing both  versions of CheckMate</w:t>
-      </w:r>
+        <w:t xml:space="preserve">: Comparing both  versions of </w:t>
+      </w:r>
+      <w:proofErr w:type="spellStart"/>
+      <w:r>
+        <w:t>CheckMate</w:t>
+      </w:r>
+      <w:proofErr w:type="spellEnd"/>
       <w:r>
         <w:br/>
         <w:t>CheckMateV2 is my favorite:</w:t>
@@ -1470,7 +1891,15 @@
         <w:t>Pros</w:t>
       </w:r>
       <w:r>
-        <w:t>: It’s a smaller bundle (it does not use more webpack (ver 5), it builds 200% faster</w:t>
+        <w:t>: It’s a smaller bundle (it does not use more webpack (</w:t>
+      </w:r>
+      <w:proofErr w:type="spellStart"/>
+      <w:r>
+        <w:t>ver</w:t>
+      </w:r>
+      <w:proofErr w:type="spellEnd"/>
+      <w:r>
+        <w:t xml:space="preserve"> 5), it builds 200% faster</w:t>
       </w:r>
       <w:r>
         <w:br/>
@@ -1496,7 +1925,23 @@
       </w:r>
       <w:r>
         <w:br/>
-        <w:t>It has a huge set of warnings with bootstraptablenext (but it still works tho)</w:t>
+        <w:t xml:space="preserve">It has a huge set of warnings with </w:t>
+      </w:r>
+      <w:proofErr w:type="spellStart"/>
+      <w:r>
+        <w:t>bootstraptablenext</w:t>
+      </w:r>
+      <w:proofErr w:type="spellEnd"/>
+      <w:r>
+        <w:t xml:space="preserve"> (but it still works </w:t>
+      </w:r>
+      <w:proofErr w:type="spellStart"/>
+      <w:r>
+        <w:t>tho</w:t>
+      </w:r>
+      <w:proofErr w:type="spellEnd"/>
+      <w:r>
+        <w:t>)</w:t>
       </w:r>
       <w:r>
         <w:br/>
@@ -1512,7 +1957,15 @@
         <w:t>Tip</w:t>
       </w:r>
       <w:r>
-        <w:t>: Fixing Macbook deploy issues</w:t>
+        <w:t xml:space="preserve">: Fixing </w:t>
+      </w:r>
+      <w:proofErr w:type="spellStart"/>
+      <w:r>
+        <w:t>Macbook</w:t>
+      </w:r>
+      <w:proofErr w:type="spellEnd"/>
+      <w:r>
+        <w:t xml:space="preserve"> deploy issues</w:t>
       </w:r>
       <w:r>
         <w:br/>
@@ -1540,7 +1993,7 @@
                     <pic:cNvPicPr/>
                   </pic:nvPicPr>
                   <pic:blipFill>
-                    <a:blip r:embed="rId24"/>
+                    <a:blip r:embed="rId29"/>
                     <a:stretch>
                       <a:fillRect/>
                     </a:stretch>
@@ -1565,11 +2018,26 @@
       </w:r>
       <w:r>
         <w:br/>
-        <w:t>I had to run the command to update my xcode tools</w:t>
-      </w:r>
-      <w:r>
-        <w:br/>
-        <w:t>xcode-select –install</w:t>
+        <w:t xml:space="preserve">I had to run the command to update my </w:t>
+      </w:r>
+      <w:proofErr w:type="spellStart"/>
+      <w:r>
+        <w:t>xcode</w:t>
+      </w:r>
+      <w:proofErr w:type="spellEnd"/>
+      <w:r>
+        <w:t xml:space="preserve"> tools</w:t>
+      </w:r>
+      <w:r>
+        <w:br/>
+      </w:r>
+      <w:proofErr w:type="spellStart"/>
+      <w:r>
+        <w:t>xcode</w:t>
+      </w:r>
+      <w:proofErr w:type="spellEnd"/>
+      <w:r>
+        <w:t>-select –install</w:t>
       </w:r>
       <w:r>
         <w:br/>
@@ -1602,7 +2070,7 @@
                     <pic:cNvPicPr/>
                   </pic:nvPicPr>
                   <pic:blipFill>
-                    <a:blip r:embed="rId25"/>
+                    <a:blip r:embed="rId30"/>
                     <a:stretch>
                       <a:fillRect/>
                     </a:stretch>
@@ -1631,7 +2099,14 @@
       </w:r>
       <w:r>
         <w:br/>
-        <w:t>npm install –force</w:t>
+      </w:r>
+      <w:proofErr w:type="spellStart"/>
+      <w:r>
+        <w:t>npm</w:t>
+      </w:r>
+      <w:proofErr w:type="spellEnd"/>
+      <w:r>
+        <w:t xml:space="preserve"> install –force</w:t>
       </w:r>
       <w:r>
         <w:br/>
@@ -1653,16 +2128,37 @@
       <w:r>
         <w:t xml:space="preserve">: Fixing this error: - </w:t>
       </w:r>
-      <w:r>
-        <w:t>options.allowedHosts[0] should be a non-empty string</w:t>
-      </w:r>
-      <w:r>
-        <w:br/>
-        <w:t xml:space="preserve">While doing npm run start, I was getting ERRORS , no matter what I did. The way I fixed it was to </w:t>
-      </w:r>
-      <w:r>
-        <w:br/>
-        <w:t xml:space="preserve">remove the proxy entry from the package.json file </w:t>
+      <w:proofErr w:type="spellStart"/>
+      <w:r>
+        <w:t>options.allowedHosts</w:t>
+      </w:r>
+      <w:proofErr w:type="spellEnd"/>
+      <w:r>
+        <w:t>[0] should be a non-empty string</w:t>
+      </w:r>
+      <w:r>
+        <w:br/>
+        <w:t xml:space="preserve">While doing </w:t>
+      </w:r>
+      <w:proofErr w:type="spellStart"/>
+      <w:r>
+        <w:t>npm</w:t>
+      </w:r>
+      <w:proofErr w:type="spellEnd"/>
+      <w:r>
+        <w:t xml:space="preserve"> run start, I was getting ERRORS , no matter what I did. The way I fixed it was to </w:t>
+      </w:r>
+      <w:r>
+        <w:br/>
+        <w:t xml:space="preserve">remove the proxy entry from the </w:t>
+      </w:r>
+      <w:proofErr w:type="spellStart"/>
+      <w:r>
+        <w:t>package.json</w:t>
+      </w:r>
+      <w:proofErr w:type="spellEnd"/>
+      <w:r>
+        <w:t xml:space="preserve"> file </w:t>
       </w:r>
       <w:r>
         <w:br/>
@@ -1688,7 +2184,7 @@
                     <pic:cNvPicPr/>
                   </pic:nvPicPr>
                   <pic:blipFill>
-                    <a:blip r:embed="rId26"/>
+                    <a:blip r:embed="rId31"/>
                     <a:stretch>
                       <a:fillRect/>
                     </a:stretch>
@@ -1728,7 +2224,7 @@
       <w:r>
         <w:br/>
       </w:r>
-      <w:hyperlink r:id="rId27" w:history="1">
+      <w:hyperlink r:id="rId32" w:history="1">
         <w:r>
           <w:rPr>
             <w:rStyle w:val="Hyperlink"/>
@@ -1751,8 +2247,13 @@
       <w:r>
         <w:br/>
       </w:r>
-      <w:r>
-        <w:t>npm install react-bootstrap bootstrap</w:t>
+      <w:proofErr w:type="spellStart"/>
+      <w:r>
+        <w:t>npm</w:t>
+      </w:r>
+      <w:proofErr w:type="spellEnd"/>
+      <w:r>
+        <w:t xml:space="preserve"> install react-bootstrap bootstrap</w:t>
       </w:r>
       <w:r>
         <w:br/>
@@ -1785,7 +2286,7 @@
                     <pic:cNvPicPr/>
                   </pic:nvPicPr>
                   <pic:blipFill>
-                    <a:blip r:embed="rId28"/>
+                    <a:blip r:embed="rId33"/>
                     <a:stretch>
                       <a:fillRect/>
                     </a:stretch>
@@ -1830,6 +2331,7 @@
       <w:r>
         <w:br/>
       </w:r>
+      <w:proofErr w:type="spellStart"/>
       <w:r>
         <w:rPr>
           <w:rFonts w:ascii="Cascadia Mono" w:hAnsi="Cascadia Mono" w:cs="Cascadia Mono"/>
@@ -1838,8 +2340,9 @@
           <w:szCs w:val="20"/>
           <w:shd w:val="clear" w:color="auto" w:fill="E3E6E8"/>
         </w:rPr>
-        <w:t>npm install react-router-dom –save</w:t>
-      </w:r>
+        <w:t>npm</w:t>
+      </w:r>
+      <w:proofErr w:type="spellEnd"/>
       <w:r>
         <w:rPr>
           <w:rFonts w:ascii="Cascadia Mono" w:hAnsi="Cascadia Mono" w:cs="Cascadia Mono"/>
@@ -1848,8 +2351,9 @@
           <w:szCs w:val="20"/>
           <w:shd w:val="clear" w:color="auto" w:fill="E3E6E8"/>
         </w:rPr>
-        <w:br/>
-      </w:r>
+        <w:t xml:space="preserve"> install react-router-</w:t>
+      </w:r>
+      <w:proofErr w:type="spellStart"/>
       <w:r>
         <w:rPr>
           <w:rFonts w:ascii="Cascadia Mono" w:hAnsi="Cascadia Mono" w:cs="Cascadia Mono"/>
@@ -1858,12 +2362,48 @@
           <w:szCs w:val="20"/>
           <w:shd w:val="clear" w:color="auto" w:fill="E3E6E8"/>
         </w:rPr>
-        <w:br/>
-      </w:r>
-      <w:r>
-        <w:t xml:space="preserve">npm install react-router-dom@5.2.0 </w:t>
-      </w:r>
-      <w:hyperlink r:id="rId29" w:history="1">
+        <w:t>dom</w:t>
+      </w:r>
+      <w:proofErr w:type="spellEnd"/>
+      <w:r>
+        <w:rPr>
+          <w:rFonts w:ascii="Cascadia Mono" w:hAnsi="Cascadia Mono" w:cs="Cascadia Mono"/>
+          <w:color w:val="232629"/>
+          <w:sz w:val="20"/>
+          <w:szCs w:val="20"/>
+          <w:shd w:val="clear" w:color="auto" w:fill="E3E6E8"/>
+        </w:rPr>
+        <w:t xml:space="preserve"> –save</w:t>
+      </w:r>
+      <w:r>
+        <w:rPr>
+          <w:rFonts w:ascii="Cascadia Mono" w:hAnsi="Cascadia Mono" w:cs="Cascadia Mono"/>
+          <w:color w:val="232629"/>
+          <w:sz w:val="20"/>
+          <w:szCs w:val="20"/>
+          <w:shd w:val="clear" w:color="auto" w:fill="E3E6E8"/>
+        </w:rPr>
+        <w:br/>
+      </w:r>
+      <w:r>
+        <w:rPr>
+          <w:rFonts w:ascii="Cascadia Mono" w:hAnsi="Cascadia Mono" w:cs="Cascadia Mono"/>
+          <w:color w:val="232629"/>
+          <w:sz w:val="20"/>
+          <w:szCs w:val="20"/>
+          <w:shd w:val="clear" w:color="auto" w:fill="E3E6E8"/>
+        </w:rPr>
+        <w:br/>
+      </w:r>
+      <w:proofErr w:type="spellStart"/>
+      <w:r>
+        <w:t>npm</w:t>
+      </w:r>
+      <w:proofErr w:type="spellEnd"/>
+      <w:r>
+        <w:t xml:space="preserve"> install react-router-dom@5.2.0 </w:t>
+      </w:r>
+      <w:hyperlink r:id="rId34" w:history="1">
         <w:r>
           <w:rPr>
             <w:rStyle w:val="Hyperlink"/>
@@ -1876,7 +2416,15 @@
       </w:r>
       <w:r>
         <w:br/>
-        <w:t>And this is all we need to do to get the initial bootrap to work</w:t>
+        <w:t xml:space="preserve">And this is all we need to do to get the initial </w:t>
+      </w:r>
+      <w:proofErr w:type="spellStart"/>
+      <w:r>
+        <w:t>bootrap</w:t>
+      </w:r>
+      <w:proofErr w:type="spellEnd"/>
+      <w:r>
+        <w:t xml:space="preserve"> to work</w:t>
       </w:r>
       <w:r>
         <w:br/>
@@ -1904,7 +2452,7 @@
                     <pic:cNvPicPr/>
                   </pic:nvPicPr>
                   <pic:blipFill>
-                    <a:blip r:embed="rId30"/>
+                    <a:blip r:embed="rId35"/>
                     <a:stretch>
                       <a:fillRect/>
                     </a:stretch>
@@ -1951,7 +2499,7 @@
                     <pic:cNvPicPr/>
                   </pic:nvPicPr>
                   <pic:blipFill>
-                    <a:blip r:embed="rId31"/>
+                    <a:blip r:embed="rId36"/>
                     <a:stretch>
                       <a:fillRect/>
                     </a:stretch>
@@ -1977,17 +2525,56 @@
       <w:r>
         <w:br/>
       </w:r>
-      <w:r>
-        <w:t>npm i axios</w:t>
-      </w:r>
-      <w:r>
-        <w:br/>
-      </w:r>
-      <w:r>
-        <w:br/>
-      </w:r>
-      <w:r>
-        <w:t>npm i redux-devtools-extension</w:t>
+      <w:proofErr w:type="spellStart"/>
+      <w:r>
+        <w:t>npm</w:t>
+      </w:r>
+      <w:proofErr w:type="spellEnd"/>
+      <w:r>
+        <w:t xml:space="preserve"> </w:t>
+      </w:r>
+      <w:proofErr w:type="spellStart"/>
+      <w:r>
+        <w:t>i</w:t>
+      </w:r>
+      <w:proofErr w:type="spellEnd"/>
+      <w:r>
+        <w:t xml:space="preserve"> </w:t>
+      </w:r>
+      <w:proofErr w:type="spellStart"/>
+      <w:r>
+        <w:t>axios</w:t>
+      </w:r>
+      <w:proofErr w:type="spellEnd"/>
+      <w:r>
+        <w:br/>
+      </w:r>
+      <w:r>
+        <w:br/>
+      </w:r>
+      <w:proofErr w:type="spellStart"/>
+      <w:r>
+        <w:t>npm</w:t>
+      </w:r>
+      <w:proofErr w:type="spellEnd"/>
+      <w:r>
+        <w:t xml:space="preserve"> </w:t>
+      </w:r>
+      <w:proofErr w:type="spellStart"/>
+      <w:r>
+        <w:t>i</w:t>
+      </w:r>
+      <w:proofErr w:type="spellEnd"/>
+      <w:r>
+        <w:t xml:space="preserve"> redux-</w:t>
+      </w:r>
+      <w:proofErr w:type="spellStart"/>
+      <w:r>
+        <w:t>devtools</w:t>
+      </w:r>
+      <w:proofErr w:type="spellEnd"/>
+      <w:r>
+        <w:t>-extension</w:t>
       </w:r>
       <w:r>
         <w:br/>
@@ -1999,8 +2586,37 @@
       <w:r>
         <w:br/>
       </w:r>
-      <w:r>
-        <w:t>npm i react-router-dom redux react-redux redux-thunk moment react-moment</w:t>
+      <w:proofErr w:type="spellStart"/>
+      <w:r>
+        <w:t>npm</w:t>
+      </w:r>
+      <w:proofErr w:type="spellEnd"/>
+      <w:r>
+        <w:t xml:space="preserve"> </w:t>
+      </w:r>
+      <w:proofErr w:type="spellStart"/>
+      <w:r>
+        <w:t>i</w:t>
+      </w:r>
+      <w:proofErr w:type="spellEnd"/>
+      <w:r>
+        <w:t xml:space="preserve"> react-router-</w:t>
+      </w:r>
+      <w:proofErr w:type="spellStart"/>
+      <w:r>
+        <w:t>dom</w:t>
+      </w:r>
+      <w:proofErr w:type="spellEnd"/>
+      <w:r>
+        <w:t xml:space="preserve"> redux react-redux redux-</w:t>
+      </w:r>
+      <w:proofErr w:type="spellStart"/>
+      <w:r>
+        <w:t>thunk</w:t>
+      </w:r>
+      <w:proofErr w:type="spellEnd"/>
+      <w:r>
+        <w:t xml:space="preserve"> moment react-moment</w:t>
       </w:r>
       <w:r>
         <w:br/>
@@ -2040,7 +2656,7 @@
                     <pic:cNvPicPr/>
                   </pic:nvPicPr>
                   <pic:blipFill>
-                    <a:blip r:embed="rId32"/>
+                    <a:blip r:embed="rId37"/>
                     <a:stretch>
                       <a:fillRect/>
                     </a:stretch>
@@ -2079,9 +2695,27 @@
       <w:r>
         <w:br/>
       </w:r>
-      <w:r>
-        <w:t>npm i env-cmd</w:t>
-      </w:r>
+      <w:proofErr w:type="spellStart"/>
+      <w:r>
+        <w:t>npm</w:t>
+      </w:r>
+      <w:proofErr w:type="spellEnd"/>
+      <w:r>
+        <w:t xml:space="preserve"> </w:t>
+      </w:r>
+      <w:proofErr w:type="spellStart"/>
+      <w:r>
+        <w:t>i</w:t>
+      </w:r>
+      <w:proofErr w:type="spellEnd"/>
+      <w:r>
+        <w:t xml:space="preserve"> env-</w:t>
+      </w:r>
+      <w:proofErr w:type="spellStart"/>
+      <w:r>
+        <w:t>cmd</w:t>
+      </w:r>
+      <w:proofErr w:type="spellEnd"/>
       <w:r>
         <w:br/>
       </w:r>
@@ -2112,7 +2746,7 @@
                     <pic:cNvPicPr/>
                   </pic:nvPicPr>
                   <pic:blipFill>
-                    <a:blip r:embed="rId33"/>
+                    <a:blip r:embed="rId38"/>
                     <a:stretch>
                       <a:fillRect/>
                     </a:stretch>
@@ -2162,7 +2796,7 @@
                     <pic:cNvPicPr/>
                   </pic:nvPicPr>
                   <pic:blipFill>
-                    <a:blip r:embed="rId34"/>
+                    <a:blip r:embed="rId39"/>
                     <a:stretch>
                       <a:fillRect/>
                     </a:stretch>
@@ -2213,7 +2847,7 @@
                     <pic:cNvPicPr/>
                   </pic:nvPicPr>
                   <pic:blipFill>
-                    <a:blip r:embed="rId35"/>
+                    <a:blip r:embed="rId40"/>
                     <a:stretch>
                       <a:fillRect/>
                     </a:stretch>
@@ -2240,8 +2874,13 @@
         <w:br/>
         <w:t xml:space="preserve">i:e </w:t>
       </w:r>
-      <w:r>
-        <w:t xml:space="preserve">npm install react-bootstrap-table2-toolkit </w:t>
+      <w:proofErr w:type="spellStart"/>
+      <w:r>
+        <w:t>npm</w:t>
+      </w:r>
+      <w:proofErr w:type="spellEnd"/>
+      <w:r>
+        <w:t xml:space="preserve"> install react-bootstrap-table2-toolkit </w:t>
       </w:r>
       <w:r>
         <w:t>–</w:t>
@@ -2252,9 +2891,27 @@
       <w:r>
         <w:br/>
       </w:r>
-      <w:r>
-        <w:t>npm i uuid</w:t>
-      </w:r>
+      <w:proofErr w:type="spellStart"/>
+      <w:r>
+        <w:t>npm</w:t>
+      </w:r>
+      <w:proofErr w:type="spellEnd"/>
+      <w:r>
+        <w:t xml:space="preserve"> </w:t>
+      </w:r>
+      <w:proofErr w:type="spellStart"/>
+      <w:r>
+        <w:t>i</w:t>
+      </w:r>
+      <w:proofErr w:type="spellEnd"/>
+      <w:r>
+        <w:t xml:space="preserve"> </w:t>
+      </w:r>
+      <w:proofErr w:type="spellStart"/>
+      <w:r>
+        <w:t>uuid</w:t>
+      </w:r>
+      <w:proofErr w:type="spellEnd"/>
       <w:r>
         <w:br/>
       </w:r>

</xml_diff>